<commit_message>
Task1 = Ready Task2 = Ready Task3 = Ready Task4 = Ready Task5 = Waiting Task6 = Waiting Task7 = Waiting
</commit_message>
<xml_diff>
--- a/Task4.docx
+++ b/Task4.docx
@@ -818,7 +818,6 @@
                 <w:szCs w:val="24"/>
               </w:rPr>
             </w:pPr>
-            <w:proofErr w:type="spellStart"/>
             <w:r>
               <w:rPr>
                 <w:rFonts w:ascii="Times New Roman" w:hAnsi="Times New Roman" w:cs="Times New Roman"/>
@@ -828,7 +827,6 @@
               </w:rPr>
               <w:t>lenmass</w:t>
             </w:r>
-            <w:proofErr w:type="spellEnd"/>
           </w:p>
         </w:tc>
         <w:tc>
@@ -903,7 +901,6 @@
                 <w:szCs w:val="24"/>
               </w:rPr>
             </w:pPr>
-            <w:proofErr w:type="spellStart"/>
             <w:r>
               <w:rPr>
                 <w:rFonts w:ascii="Times New Roman" w:hAnsi="Times New Roman" w:cs="Times New Roman"/>
@@ -914,7 +911,6 @@
               </w:rPr>
               <w:t>nums</w:t>
             </w:r>
-            <w:proofErr w:type="spellEnd"/>
             <w:r>
               <w:rPr>
                 <w:rFonts w:ascii="Times New Roman" w:hAnsi="Times New Roman" w:cs="Times New Roman"/>
@@ -923,29 +919,7 @@
                 <w:szCs w:val="24"/>
                 <w:lang w:val="en-US"/>
               </w:rPr>
-              <w:t>[</w:t>
-            </w:r>
-            <w:proofErr w:type="spellStart"/>
-            <w:r>
-              <w:rPr>
-                <w:rFonts w:ascii="Times New Roman" w:hAnsi="Times New Roman" w:cs="Times New Roman"/>
-                <w:bCs/>
-                <w:sz w:val="24"/>
-                <w:szCs w:val="24"/>
-                <w:lang w:val="en-US"/>
-              </w:rPr>
-              <w:t>lenmass</w:t>
-            </w:r>
-            <w:proofErr w:type="spellEnd"/>
-            <w:r>
-              <w:rPr>
-                <w:rFonts w:ascii="Times New Roman" w:hAnsi="Times New Roman" w:cs="Times New Roman"/>
-                <w:bCs/>
-                <w:sz w:val="24"/>
-                <w:szCs w:val="24"/>
-                <w:lang w:val="en-US"/>
-              </w:rPr>
-              <w:t>]</w:t>
+              <w:t>[lenmass]</w:t>
             </w:r>
           </w:p>
         </w:tc>
@@ -1255,7 +1229,6 @@
                 <w:lang w:val="en-US"/>
               </w:rPr>
             </w:pPr>
-            <w:proofErr w:type="spellStart"/>
             <w:r>
               <w:rPr>
                 <w:rFonts w:ascii="Times New Roman" w:hAnsi="Times New Roman" w:cs="Times New Roman"/>
@@ -1266,7 +1239,6 @@
               </w:rPr>
               <w:t>i</w:t>
             </w:r>
-            <w:proofErr w:type="spellEnd"/>
           </w:p>
         </w:tc>
         <w:tc>
@@ -1598,14 +1570,15 @@
       <w:r>
         <w:rPr>
           <w:rFonts w:ascii="Times New Roman" w:hAnsi="Times New Roman" w:cs="Times New Roman"/>
+          <w:noProof/>
           <w:sz w:val="28"/>
           <w:szCs w:val="28"/>
         </w:rPr>
         <w:drawing>
-          <wp:inline distT="0" distB="0" distL="0" distR="0" wp14:anchorId="7442052C" wp14:editId="604C1609">
-            <wp:extent cx="5940425" cy="4759325"/>
-            <wp:effectExtent l="0" t="0" r="3175" b="3175"/>
-            <wp:docPr id="1185461454" name="Рисунок 1"/>
+          <wp:inline distT="0" distB="0" distL="0" distR="0" wp14:anchorId="0698D282" wp14:editId="61E70CF0">
+            <wp:extent cx="5940425" cy="4727575"/>
+            <wp:effectExtent l="0" t="0" r="3175" b="0"/>
+            <wp:docPr id="2035254816" name="Рисунок 1"/>
             <wp:cNvGraphicFramePr>
               <a:graphicFrameLocks xmlns:a="http://schemas.openxmlformats.org/drawingml/2006/main" noChangeAspect="1"/>
             </wp:cNvGraphicFramePr>
@@ -1613,7 +1586,7 @@
               <a:graphicData uri="http://schemas.openxmlformats.org/drawingml/2006/picture">
                 <pic:pic xmlns:pic="http://schemas.openxmlformats.org/drawingml/2006/picture">
                   <pic:nvPicPr>
-                    <pic:cNvPr id="1185461454" name=""/>
+                    <pic:cNvPr id="2035254816" name=""/>
                     <pic:cNvPicPr/>
                   </pic:nvPicPr>
                   <pic:blipFill>
@@ -1625,7 +1598,7 @@
                   <pic:spPr>
                     <a:xfrm>
                       <a:off x="0" y="0"/>
-                      <a:ext cx="5940425" cy="4759325"/>
+                      <a:ext cx="5940425" cy="4727575"/>
                     </a:xfrm>
                     <a:prstGeom prst="rect">
                       <a:avLst/>
@@ -1759,23 +1732,13 @@
           <w:szCs w:val="28"/>
         </w:rPr>
       </w:pPr>
-      <w:proofErr w:type="gramStart"/>
-      <w:r>
-        <w:rPr>
-          <w:rFonts w:ascii="Times New Roman" w:hAnsi="Times New Roman" w:cs="Times New Roman"/>
-          <w:sz w:val="28"/>
-          <w:szCs w:val="28"/>
-        </w:rPr>
-        <w:t>Вывод</w:t>
-      </w:r>
-      <w:proofErr w:type="gramEnd"/>
-      <w:r>
-        <w:rPr>
-          <w:rFonts w:ascii="Times New Roman" w:hAnsi="Times New Roman" w:cs="Times New Roman"/>
-          <w:sz w:val="28"/>
-          <w:szCs w:val="28"/>
-        </w:rPr>
-        <w:t xml:space="preserve"> </w:t>
+      <w:r>
+        <w:rPr>
+          <w:rFonts w:ascii="Times New Roman" w:hAnsi="Times New Roman" w:cs="Times New Roman"/>
+          <w:sz w:val="28"/>
+          <w:szCs w:val="28"/>
+        </w:rPr>
+        <w:t xml:space="preserve">Вывод </w:t>
       </w:r>
       <w:r>
         <w:rPr>
@@ -1816,7 +1779,6 @@
         </w:rPr>
         <w:t xml:space="preserve">вод с клавиатуры </w:t>
       </w:r>
-      <w:proofErr w:type="spellStart"/>
       <w:r>
         <w:rPr>
           <w:rFonts w:ascii="Times New Roman" w:hAnsi="Times New Roman" w:cs="Times New Roman"/>
@@ -1826,7 +1788,6 @@
         </w:rPr>
         <w:t>lenmass</w:t>
       </w:r>
-      <w:proofErr w:type="spellEnd"/>
     </w:p>
     <w:p>
       <w:pPr>
@@ -1842,7 +1803,6 @@
           <w:szCs w:val="28"/>
         </w:rPr>
       </w:pPr>
-      <w:proofErr w:type="spellStart"/>
       <w:r>
         <w:rPr>
           <w:rFonts w:ascii="Times New Roman" w:hAnsi="Times New Roman" w:cs="Times New Roman"/>
@@ -1850,17 +1810,7 @@
           <w:szCs w:val="28"/>
           <w:lang w:val="en-US"/>
         </w:rPr>
-        <w:t>lenmass</w:t>
-      </w:r>
-      <w:proofErr w:type="spellEnd"/>
-      <w:r>
-        <w:rPr>
-          <w:rFonts w:ascii="Times New Roman" w:hAnsi="Times New Roman" w:cs="Times New Roman"/>
-          <w:sz w:val="28"/>
-          <w:szCs w:val="28"/>
-          <w:lang w:val="en-US"/>
-        </w:rPr>
-        <w:t xml:space="preserve"> = </w:t>
+        <w:t xml:space="preserve">lenmass = </w:t>
       </w:r>
       <w:r>
         <w:rPr>
@@ -1967,23 +1917,13 @@
           <w:szCs w:val="28"/>
         </w:rPr>
       </w:pPr>
-      <w:proofErr w:type="gramStart"/>
-      <w:r>
-        <w:rPr>
-          <w:rFonts w:ascii="Times New Roman" w:hAnsi="Times New Roman" w:cs="Times New Roman"/>
-          <w:sz w:val="28"/>
-          <w:szCs w:val="28"/>
-        </w:rPr>
-        <w:t>Вывод</w:t>
-      </w:r>
-      <w:proofErr w:type="gramEnd"/>
-      <w:r>
-        <w:rPr>
-          <w:rFonts w:ascii="Times New Roman" w:hAnsi="Times New Roman" w:cs="Times New Roman"/>
-          <w:sz w:val="28"/>
-          <w:szCs w:val="28"/>
-        </w:rPr>
-        <w:t xml:space="preserve"> </w:t>
+      <w:r>
+        <w:rPr>
+          <w:rFonts w:ascii="Times New Roman" w:hAnsi="Times New Roman" w:cs="Times New Roman"/>
+          <w:sz w:val="28"/>
+          <w:szCs w:val="28"/>
+        </w:rPr>
+        <w:t xml:space="preserve">Вывод </w:t>
       </w:r>
       <w:r>
         <w:rPr>
@@ -2016,7 +1956,6 @@
         </w:rPr>
         <w:t xml:space="preserve">Ввод с клавиатуры </w:t>
       </w:r>
-      <w:proofErr w:type="spellStart"/>
       <w:r>
         <w:rPr>
           <w:rFonts w:ascii="Times New Roman" w:hAnsi="Times New Roman" w:cs="Times New Roman"/>
@@ -2026,7 +1965,6 @@
         </w:rPr>
         <w:t>lenmass</w:t>
       </w:r>
-      <w:proofErr w:type="spellEnd"/>
     </w:p>
     <w:p>
       <w:pPr>
@@ -2042,7 +1980,6 @@
           <w:szCs w:val="28"/>
         </w:rPr>
       </w:pPr>
-      <w:proofErr w:type="spellStart"/>
       <w:r>
         <w:rPr>
           <w:rFonts w:ascii="Times New Roman" w:hAnsi="Times New Roman" w:cs="Times New Roman"/>
@@ -2050,17 +1987,7 @@
           <w:szCs w:val="28"/>
           <w:lang w:val="en-US"/>
         </w:rPr>
-        <w:t>lenmass</w:t>
-      </w:r>
-      <w:proofErr w:type="spellEnd"/>
-      <w:r>
-        <w:rPr>
-          <w:rFonts w:ascii="Times New Roman" w:hAnsi="Times New Roman" w:cs="Times New Roman"/>
-          <w:sz w:val="28"/>
-          <w:szCs w:val="28"/>
-          <w:lang w:val="en-US"/>
-        </w:rPr>
-        <w:t xml:space="preserve"> = 4</w:t>
+        <w:t>lenmass = 4</w:t>
       </w:r>
     </w:p>
     <w:p>
@@ -2146,23 +2073,13 @@
           <w:szCs w:val="28"/>
         </w:rPr>
       </w:pPr>
-      <w:proofErr w:type="gramStart"/>
-      <w:r>
-        <w:rPr>
-          <w:rFonts w:ascii="Times New Roman" w:hAnsi="Times New Roman" w:cs="Times New Roman"/>
-          <w:sz w:val="28"/>
-          <w:szCs w:val="28"/>
-        </w:rPr>
-        <w:t>Вывод</w:t>
-      </w:r>
-      <w:proofErr w:type="gramEnd"/>
-      <w:r>
-        <w:rPr>
-          <w:rFonts w:ascii="Times New Roman" w:hAnsi="Times New Roman" w:cs="Times New Roman"/>
-          <w:sz w:val="28"/>
-          <w:szCs w:val="28"/>
-        </w:rPr>
-        <w:t xml:space="preserve"> </w:t>
+      <w:r>
+        <w:rPr>
+          <w:rFonts w:ascii="Times New Roman" w:hAnsi="Times New Roman" w:cs="Times New Roman"/>
+          <w:sz w:val="28"/>
+          <w:szCs w:val="28"/>
+        </w:rPr>
+        <w:t xml:space="preserve">Вывод </w:t>
       </w:r>
       <w:r>
         <w:rPr>
@@ -2246,8 +2163,6 @@
         </w:rPr>
         <w:t xml:space="preserve">Ввод </w:t>
       </w:r>
-      <w:proofErr w:type="spellStart"/>
-      <w:proofErr w:type="gramStart"/>
       <w:r>
         <w:rPr>
           <w:rFonts w:ascii="Times New Roman" w:hAnsi="Times New Roman" w:cs="Times New Roman"/>
@@ -2255,19 +2170,8 @@
           <w:szCs w:val="28"/>
           <w:lang w:val="en-US"/>
         </w:rPr>
-        <w:t>nums</w:t>
-      </w:r>
-      <w:proofErr w:type="spellEnd"/>
-      <w:r>
-        <w:rPr>
-          <w:rFonts w:ascii="Times New Roman" w:hAnsi="Times New Roman" w:cs="Times New Roman"/>
-          <w:sz w:val="28"/>
-          <w:szCs w:val="28"/>
-          <w:lang w:val="en-US"/>
-        </w:rPr>
-        <w:t>[</w:t>
-      </w:r>
-      <w:proofErr w:type="gramEnd"/>
+        <w:t>nums[</w:t>
+      </w:r>
       <w:r>
         <w:rPr>
           <w:rFonts w:ascii="Times New Roman" w:hAnsi="Times New Roman" w:cs="Times New Roman"/>
@@ -2357,19 +2261,8 @@
           <w:szCs w:val="28"/>
           <w:lang w:val="en-US"/>
         </w:rPr>
-        <w:t xml:space="preserve"> </w:t>
-      </w:r>
-      <w:proofErr w:type="gramStart"/>
-      <w:r>
-        <w:rPr>
-          <w:rFonts w:ascii="Times New Roman" w:hAnsi="Times New Roman" w:cs="Times New Roman"/>
-          <w:sz w:val="28"/>
-          <w:szCs w:val="28"/>
-          <w:lang w:val="en-US"/>
-        </w:rPr>
-        <w:t>&lt; 4</w:t>
-      </w:r>
-      <w:proofErr w:type="gramEnd"/>
+        <w:t xml:space="preserve"> &lt; 4</w:t>
+      </w:r>
       <w:r>
         <w:rPr>
           <w:rFonts w:ascii="Times New Roman" w:hAnsi="Times New Roman" w:cs="Times New Roman"/>
@@ -2420,8 +2313,6 @@
         </w:rPr>
         <w:t xml:space="preserve">Ввод </w:t>
       </w:r>
-      <w:proofErr w:type="spellStart"/>
-      <w:proofErr w:type="gramStart"/>
       <w:r>
         <w:rPr>
           <w:rFonts w:ascii="Times New Roman" w:hAnsi="Times New Roman" w:cs="Times New Roman"/>
@@ -2429,19 +2320,8 @@
           <w:szCs w:val="28"/>
           <w:lang w:val="en-US"/>
         </w:rPr>
-        <w:t>nums</w:t>
-      </w:r>
-      <w:proofErr w:type="spellEnd"/>
-      <w:r>
-        <w:rPr>
-          <w:rFonts w:ascii="Times New Roman" w:hAnsi="Times New Roman" w:cs="Times New Roman"/>
-          <w:sz w:val="28"/>
-          <w:szCs w:val="28"/>
-          <w:lang w:val="en-US"/>
-        </w:rPr>
-        <w:t>[</w:t>
-      </w:r>
-      <w:proofErr w:type="gramEnd"/>
+        <w:t>nums[</w:t>
+      </w:r>
       <w:r>
         <w:rPr>
           <w:rFonts w:ascii="Times New Roman" w:hAnsi="Times New Roman" w:cs="Times New Roman"/>
@@ -2583,8 +2463,6 @@
         </w:rPr>
         <w:t xml:space="preserve"> Ввод </w:t>
       </w:r>
-      <w:proofErr w:type="spellStart"/>
-      <w:proofErr w:type="gramStart"/>
       <w:r>
         <w:rPr>
           <w:rFonts w:ascii="Times New Roman" w:hAnsi="Times New Roman" w:cs="Times New Roman"/>
@@ -2592,19 +2470,8 @@
           <w:szCs w:val="28"/>
           <w:lang w:val="en-US"/>
         </w:rPr>
-        <w:t>nums</w:t>
-      </w:r>
-      <w:proofErr w:type="spellEnd"/>
-      <w:r>
-        <w:rPr>
-          <w:rFonts w:ascii="Times New Roman" w:hAnsi="Times New Roman" w:cs="Times New Roman"/>
-          <w:sz w:val="28"/>
-          <w:szCs w:val="28"/>
-          <w:lang w:val="en-US"/>
-        </w:rPr>
-        <w:t>[</w:t>
-      </w:r>
-      <w:proofErr w:type="gramEnd"/>
+        <w:t>nums[</w:t>
+      </w:r>
       <w:r>
         <w:rPr>
           <w:rFonts w:ascii="Times New Roman" w:hAnsi="Times New Roman" w:cs="Times New Roman"/>
@@ -2741,35 +2608,7 @@
           <w:sz w:val="28"/>
           <w:szCs w:val="28"/>
         </w:rPr>
-        <w:t xml:space="preserve">Ввод </w:t>
-      </w:r>
-      <w:proofErr w:type="spellStart"/>
-      <w:proofErr w:type="gramStart"/>
-      <w:r>
-        <w:rPr>
-          <w:rFonts w:ascii="Times New Roman" w:hAnsi="Times New Roman" w:cs="Times New Roman"/>
-          <w:sz w:val="28"/>
-          <w:szCs w:val="28"/>
-        </w:rPr>
-        <w:t>nums</w:t>
-      </w:r>
-      <w:proofErr w:type="spellEnd"/>
-      <w:r>
-        <w:rPr>
-          <w:rFonts w:ascii="Times New Roman" w:hAnsi="Times New Roman" w:cs="Times New Roman"/>
-          <w:sz w:val="28"/>
-          <w:szCs w:val="28"/>
-        </w:rPr>
-        <w:t>[</w:t>
-      </w:r>
-      <w:proofErr w:type="gramEnd"/>
-      <w:r>
-        <w:rPr>
-          <w:rFonts w:ascii="Times New Roman" w:hAnsi="Times New Roman" w:cs="Times New Roman"/>
-          <w:sz w:val="28"/>
-          <w:szCs w:val="28"/>
-        </w:rPr>
-        <w:t>2]</w:t>
+        <w:t>Ввод nums[2]</w:t>
       </w:r>
     </w:p>
     <w:p>
@@ -2895,8 +2734,6 @@
         </w:rPr>
         <w:t xml:space="preserve"> Ввод </w:t>
       </w:r>
-      <w:proofErr w:type="spellStart"/>
-      <w:proofErr w:type="gramStart"/>
       <w:r>
         <w:rPr>
           <w:rFonts w:ascii="Times New Roman" w:hAnsi="Times New Roman" w:cs="Times New Roman"/>
@@ -2904,19 +2741,8 @@
           <w:szCs w:val="28"/>
           <w:lang w:val="en-US"/>
         </w:rPr>
-        <w:t>nums</w:t>
-      </w:r>
-      <w:proofErr w:type="spellEnd"/>
-      <w:r>
-        <w:rPr>
-          <w:rFonts w:ascii="Times New Roman" w:hAnsi="Times New Roman" w:cs="Times New Roman"/>
-          <w:sz w:val="28"/>
-          <w:szCs w:val="28"/>
-          <w:lang w:val="en-US"/>
-        </w:rPr>
-        <w:t>[</w:t>
-      </w:r>
-      <w:proofErr w:type="gramEnd"/>
+        <w:t>nums[</w:t>
+      </w:r>
       <w:r>
         <w:rPr>
           <w:rFonts w:ascii="Times New Roman" w:hAnsi="Times New Roman" w:cs="Times New Roman"/>
@@ -3056,6 +2882,39 @@
           <w:szCs w:val="28"/>
         </w:rPr>
       </w:pPr>
+      <w:r>
+        <w:rPr>
+          <w:rFonts w:ascii="Times New Roman" w:hAnsi="Times New Roman" w:cs="Times New Roman"/>
+          <w:sz w:val="28"/>
+          <w:szCs w:val="28"/>
+        </w:rPr>
+        <w:t xml:space="preserve">Вывод </w:t>
+      </w:r>
+      <w:r>
+        <w:rPr>
+          <w:rFonts w:ascii="Times New Roman" w:hAnsi="Times New Roman" w:cs="Times New Roman"/>
+          <w:sz w:val="28"/>
+          <w:szCs w:val="28"/>
+        </w:rPr>
+        <w:t>Итоговый массив:</w:t>
+      </w:r>
+      <w:r>
+        <w:rPr>
+          <w:rFonts w:ascii="Times New Roman" w:hAnsi="Times New Roman" w:cs="Times New Roman"/>
+          <w:sz w:val="28"/>
+          <w:szCs w:val="28"/>
+        </w:rPr>
+        <w:t xml:space="preserve"> </w:t>
+      </w:r>
+      <w:r>
+        <w:rPr>
+          <w:rFonts w:ascii="Times New Roman" w:hAnsi="Times New Roman" w:cs="Times New Roman"/>
+          <w:sz w:val="28"/>
+          <w:szCs w:val="28"/>
+          <w:lang w:val="en-US"/>
+        </w:rPr>
+        <w:t>nums2</w:t>
+      </w:r>
     </w:p>
     <w:p>
       <w:pPr>
@@ -3157,7 +3016,6 @@
           <w14:ligatures w14:val="none"/>
         </w:rPr>
       </w:pPr>
-      <w:proofErr w:type="spellStart"/>
       <w:r>
         <w:rPr>
           <w:rFonts w:ascii="Courier New" w:eastAsia="Times New Roman" w:hAnsi="Courier New" w:cs="Courier New"/>
@@ -3168,9 +3026,32 @@
           <w:lang w:eastAsia="ru-RU"/>
           <w14:ligatures w14:val="none"/>
         </w:rPr>
-        <w:t>import</w:t>
-      </w:r>
-      <w:proofErr w:type="spellEnd"/>
+        <w:t xml:space="preserve">import  </w:t>
+      </w:r>
+      <w:r>
+        <w:rPr>
+          <w:rFonts w:ascii="Courier New" w:eastAsia="Times New Roman" w:hAnsi="Courier New" w:cs="Courier New"/>
+          <w:color w:val="BCBEC4"/>
+          <w:kern w:val="0"/>
+          <w:sz w:val="20"/>
+          <w:szCs w:val="20"/>
+          <w:lang w:eastAsia="ru-RU"/>
+          <w14:ligatures w14:val="none"/>
+        </w:rPr>
+        <w:t>java.util.Scanner;</w:t>
+      </w:r>
+      <w:r>
+        <w:rPr>
+          <w:rFonts w:ascii="Courier New" w:eastAsia="Times New Roman" w:hAnsi="Courier New" w:cs="Courier New"/>
+          <w:color w:val="BCBEC4"/>
+          <w:kern w:val="0"/>
+          <w:sz w:val="20"/>
+          <w:szCs w:val="20"/>
+          <w:lang w:eastAsia="ru-RU"/>
+          <w14:ligatures w14:val="none"/>
+        </w:rPr>
+        <w:br/>
+      </w:r>
       <w:r>
         <w:rPr>
           <w:rFonts w:ascii="Courier New" w:eastAsia="Times New Roman" w:hAnsi="Courier New" w:cs="Courier New"/>
@@ -3181,33 +3062,19 @@
           <w:lang w:eastAsia="ru-RU"/>
           <w14:ligatures w14:val="none"/>
         </w:rPr>
-        <w:t xml:space="preserve">  </w:t>
-      </w:r>
-      <w:proofErr w:type="spellStart"/>
-      <w:r>
-        <w:rPr>
-          <w:rFonts w:ascii="Courier New" w:eastAsia="Times New Roman" w:hAnsi="Courier New" w:cs="Courier New"/>
-          <w:color w:val="BCBEC4"/>
-          <w:kern w:val="0"/>
-          <w:sz w:val="20"/>
-          <w:szCs w:val="20"/>
-          <w:lang w:eastAsia="ru-RU"/>
-          <w14:ligatures w14:val="none"/>
-        </w:rPr>
-        <w:t>java.util.Scanner</w:t>
-      </w:r>
-      <w:proofErr w:type="spellEnd"/>
-      <w:r>
-        <w:rPr>
-          <w:rFonts w:ascii="Courier New" w:eastAsia="Times New Roman" w:hAnsi="Courier New" w:cs="Courier New"/>
-          <w:color w:val="BCBEC4"/>
-          <w:kern w:val="0"/>
-          <w:sz w:val="20"/>
-          <w:szCs w:val="20"/>
-          <w:lang w:eastAsia="ru-RU"/>
-          <w14:ligatures w14:val="none"/>
-        </w:rPr>
-        <w:t>;</w:t>
+        <w:t xml:space="preserve">import </w:t>
+      </w:r>
+      <w:r>
+        <w:rPr>
+          <w:rFonts w:ascii="Courier New" w:eastAsia="Times New Roman" w:hAnsi="Courier New" w:cs="Courier New"/>
+          <w:color w:val="BCBEC4"/>
+          <w:kern w:val="0"/>
+          <w:sz w:val="20"/>
+          <w:szCs w:val="20"/>
+          <w:lang w:eastAsia="ru-RU"/>
+          <w14:ligatures w14:val="none"/>
+        </w:rPr>
+        <w:t>java.util.Arrays;</w:t>
       </w:r>
       <w:r>
         <w:rPr>
@@ -3221,7 +3088,18 @@
         </w:rPr>
         <w:br/>
       </w:r>
-      <w:proofErr w:type="spellStart"/>
+      <w:r>
+        <w:rPr>
+          <w:rFonts w:ascii="Courier New" w:eastAsia="Times New Roman" w:hAnsi="Courier New" w:cs="Courier New"/>
+          <w:color w:val="BCBEC4"/>
+          <w:kern w:val="0"/>
+          <w:sz w:val="20"/>
+          <w:szCs w:val="20"/>
+          <w:lang w:eastAsia="ru-RU"/>
+          <w14:ligatures w14:val="none"/>
+        </w:rPr>
+        <w:br/>
+      </w:r>
       <w:r>
         <w:rPr>
           <w:rFonts w:ascii="Courier New" w:eastAsia="Times New Roman" w:hAnsi="Courier New" w:cs="Courier New"/>
@@ -3232,148 +3110,19 @@
           <w:lang w:eastAsia="ru-RU"/>
           <w14:ligatures w14:val="none"/>
         </w:rPr>
-        <w:t>import</w:t>
-      </w:r>
-      <w:proofErr w:type="spellEnd"/>
-      <w:r>
-        <w:rPr>
-          <w:rFonts w:ascii="Courier New" w:eastAsia="Times New Roman" w:hAnsi="Courier New" w:cs="Courier New"/>
-          <w:color w:val="CF8E6D"/>
-          <w:kern w:val="0"/>
-          <w:sz w:val="20"/>
-          <w:szCs w:val="20"/>
-          <w:lang w:eastAsia="ru-RU"/>
-          <w14:ligatures w14:val="none"/>
-        </w:rPr>
-        <w:t xml:space="preserve"> </w:t>
-      </w:r>
-      <w:proofErr w:type="spellStart"/>
-      <w:r>
-        <w:rPr>
-          <w:rFonts w:ascii="Courier New" w:eastAsia="Times New Roman" w:hAnsi="Courier New" w:cs="Courier New"/>
-          <w:color w:val="BCBEC4"/>
-          <w:kern w:val="0"/>
-          <w:sz w:val="20"/>
-          <w:szCs w:val="20"/>
-          <w:lang w:eastAsia="ru-RU"/>
-          <w14:ligatures w14:val="none"/>
-        </w:rPr>
-        <w:t>java.util.Arrays</w:t>
-      </w:r>
-      <w:proofErr w:type="spellEnd"/>
-      <w:r>
-        <w:rPr>
-          <w:rFonts w:ascii="Courier New" w:eastAsia="Times New Roman" w:hAnsi="Courier New" w:cs="Courier New"/>
-          <w:color w:val="BCBEC4"/>
-          <w:kern w:val="0"/>
-          <w:sz w:val="20"/>
-          <w:szCs w:val="20"/>
-          <w:lang w:eastAsia="ru-RU"/>
-          <w14:ligatures w14:val="none"/>
-        </w:rPr>
-        <w:t>;</w:t>
-      </w:r>
-      <w:r>
-        <w:rPr>
-          <w:rFonts w:ascii="Courier New" w:eastAsia="Times New Roman" w:hAnsi="Courier New" w:cs="Courier New"/>
-          <w:color w:val="BCBEC4"/>
-          <w:kern w:val="0"/>
-          <w:sz w:val="20"/>
-          <w:szCs w:val="20"/>
-          <w:lang w:eastAsia="ru-RU"/>
-          <w14:ligatures w14:val="none"/>
-        </w:rPr>
-        <w:br/>
-      </w:r>
-      <w:r>
-        <w:rPr>
-          <w:rFonts w:ascii="Courier New" w:eastAsia="Times New Roman" w:hAnsi="Courier New" w:cs="Courier New"/>
-          <w:color w:val="BCBEC4"/>
-          <w:kern w:val="0"/>
-          <w:sz w:val="20"/>
-          <w:szCs w:val="20"/>
-          <w:lang w:eastAsia="ru-RU"/>
-          <w14:ligatures w14:val="none"/>
-        </w:rPr>
-        <w:br/>
-      </w:r>
-      <w:proofErr w:type="spellStart"/>
-      <w:r>
-        <w:rPr>
-          <w:rFonts w:ascii="Courier New" w:eastAsia="Times New Roman" w:hAnsi="Courier New" w:cs="Courier New"/>
-          <w:color w:val="CF8E6D"/>
-          <w:kern w:val="0"/>
-          <w:sz w:val="20"/>
-          <w:szCs w:val="20"/>
-          <w:lang w:eastAsia="ru-RU"/>
-          <w14:ligatures w14:val="none"/>
-        </w:rPr>
-        <w:t>public</w:t>
-      </w:r>
-      <w:proofErr w:type="spellEnd"/>
-      <w:r>
-        <w:rPr>
-          <w:rFonts w:ascii="Courier New" w:eastAsia="Times New Roman" w:hAnsi="Courier New" w:cs="Courier New"/>
-          <w:color w:val="CF8E6D"/>
-          <w:kern w:val="0"/>
-          <w:sz w:val="20"/>
-          <w:szCs w:val="20"/>
-          <w:lang w:eastAsia="ru-RU"/>
-          <w14:ligatures w14:val="none"/>
-        </w:rPr>
-        <w:t xml:space="preserve"> </w:t>
-      </w:r>
-      <w:proofErr w:type="spellStart"/>
-      <w:r>
-        <w:rPr>
-          <w:rFonts w:ascii="Courier New" w:eastAsia="Times New Roman" w:hAnsi="Courier New" w:cs="Courier New"/>
-          <w:color w:val="CF8E6D"/>
-          <w:kern w:val="0"/>
-          <w:sz w:val="20"/>
-          <w:szCs w:val="20"/>
-          <w:lang w:eastAsia="ru-RU"/>
-          <w14:ligatures w14:val="none"/>
-        </w:rPr>
-        <w:t>class</w:t>
-      </w:r>
-      <w:proofErr w:type="spellEnd"/>
-      <w:r>
-        <w:rPr>
-          <w:rFonts w:ascii="Courier New" w:eastAsia="Times New Roman" w:hAnsi="Courier New" w:cs="Courier New"/>
-          <w:color w:val="CF8E6D"/>
-          <w:kern w:val="0"/>
-          <w:sz w:val="20"/>
-          <w:szCs w:val="20"/>
-          <w:lang w:eastAsia="ru-RU"/>
-          <w14:ligatures w14:val="none"/>
-        </w:rPr>
-        <w:t xml:space="preserve"> </w:t>
-      </w:r>
-      <w:proofErr w:type="spellStart"/>
-      <w:r>
-        <w:rPr>
-          <w:rFonts w:ascii="Courier New" w:eastAsia="Times New Roman" w:hAnsi="Courier New" w:cs="Courier New"/>
-          <w:color w:val="BCBEC4"/>
-          <w:kern w:val="0"/>
-          <w:sz w:val="20"/>
-          <w:szCs w:val="20"/>
-          <w:lang w:eastAsia="ru-RU"/>
-          <w14:ligatures w14:val="none"/>
-        </w:rPr>
-        <w:t>Fourth</w:t>
-      </w:r>
-      <w:proofErr w:type="spellEnd"/>
-      <w:r>
-        <w:rPr>
-          <w:rFonts w:ascii="Courier New" w:eastAsia="Times New Roman" w:hAnsi="Courier New" w:cs="Courier New"/>
-          <w:color w:val="BCBEC4"/>
-          <w:kern w:val="0"/>
-          <w:sz w:val="20"/>
-          <w:szCs w:val="20"/>
-          <w:lang w:eastAsia="ru-RU"/>
-          <w14:ligatures w14:val="none"/>
-        </w:rPr>
-        <w:t>{</w:t>
+        <w:t xml:space="preserve">public class </w:t>
+      </w:r>
+      <w:r>
+        <w:rPr>
+          <w:rFonts w:ascii="Courier New" w:eastAsia="Times New Roman" w:hAnsi="Courier New" w:cs="Courier New"/>
+          <w:color w:val="BCBEC4"/>
+          <w:kern w:val="0"/>
+          <w:sz w:val="20"/>
+          <w:szCs w:val="20"/>
+          <w:lang w:eastAsia="ru-RU"/>
+          <w14:ligatures w14:val="none"/>
+        </w:rPr>
+        <w:t>Fourth{</w:t>
       </w:r>
       <w:r>
         <w:rPr>
@@ -3388,7 +3137,6 @@
         <w:br/>
         <w:t xml:space="preserve">    </w:t>
       </w:r>
-      <w:proofErr w:type="spellStart"/>
       <w:r>
         <w:rPr>
           <w:rFonts w:ascii="Courier New" w:eastAsia="Times New Roman" w:hAnsi="Courier New" w:cs="Courier New"/>
@@ -3399,9 +3147,45 @@
           <w:lang w:eastAsia="ru-RU"/>
           <w14:ligatures w14:val="none"/>
         </w:rPr>
-        <w:t>public</w:t>
-      </w:r>
-      <w:proofErr w:type="spellEnd"/>
+        <w:t xml:space="preserve">public static  void </w:t>
+      </w:r>
+      <w:r>
+        <w:rPr>
+          <w:rFonts w:ascii="Courier New" w:eastAsia="Times New Roman" w:hAnsi="Courier New" w:cs="Courier New"/>
+          <w:color w:val="56A8F5"/>
+          <w:kern w:val="0"/>
+          <w:sz w:val="20"/>
+          <w:szCs w:val="20"/>
+          <w:lang w:eastAsia="ru-RU"/>
+          <w14:ligatures w14:val="none"/>
+        </w:rPr>
+        <w:t>main</w:t>
+      </w:r>
+      <w:r>
+        <w:rPr>
+          <w:rFonts w:ascii="Courier New" w:eastAsia="Times New Roman" w:hAnsi="Courier New" w:cs="Courier New"/>
+          <w:color w:val="BCBEC4"/>
+          <w:kern w:val="0"/>
+          <w:sz w:val="20"/>
+          <w:szCs w:val="20"/>
+          <w:lang w:eastAsia="ru-RU"/>
+          <w14:ligatures w14:val="none"/>
+        </w:rPr>
+        <w:t>(String[] args){</w:t>
+      </w:r>
+      <w:r>
+        <w:rPr>
+          <w:rFonts w:ascii="Courier New" w:eastAsia="Times New Roman" w:hAnsi="Courier New" w:cs="Courier New"/>
+          <w:color w:val="BCBEC4"/>
+          <w:kern w:val="0"/>
+          <w:sz w:val="20"/>
+          <w:szCs w:val="20"/>
+          <w:lang w:eastAsia="ru-RU"/>
+          <w14:ligatures w14:val="none"/>
+        </w:rPr>
+        <w:br/>
+        <w:t xml:space="preserve">        Scanner scanner = </w:t>
+      </w:r>
       <w:r>
         <w:rPr>
           <w:rFonts w:ascii="Courier New" w:eastAsia="Times New Roman" w:hAnsi="Courier New" w:cs="Courier New"/>
@@ -3412,254 +3196,19 @@
           <w:lang w:eastAsia="ru-RU"/>
           <w14:ligatures w14:val="none"/>
         </w:rPr>
-        <w:t xml:space="preserve"> </w:t>
-      </w:r>
-      <w:proofErr w:type="spellStart"/>
-      <w:r>
-        <w:rPr>
-          <w:rFonts w:ascii="Courier New" w:eastAsia="Times New Roman" w:hAnsi="Courier New" w:cs="Courier New"/>
-          <w:color w:val="CF8E6D"/>
-          <w:kern w:val="0"/>
-          <w:sz w:val="20"/>
-          <w:szCs w:val="20"/>
-          <w:lang w:eastAsia="ru-RU"/>
-          <w14:ligatures w14:val="none"/>
-        </w:rPr>
-        <w:t>static</w:t>
-      </w:r>
-      <w:proofErr w:type="spellEnd"/>
-      <w:r>
-        <w:rPr>
-          <w:rFonts w:ascii="Courier New" w:eastAsia="Times New Roman" w:hAnsi="Courier New" w:cs="Courier New"/>
-          <w:color w:val="CF8E6D"/>
-          <w:kern w:val="0"/>
-          <w:sz w:val="20"/>
-          <w:szCs w:val="20"/>
-          <w:lang w:eastAsia="ru-RU"/>
-          <w14:ligatures w14:val="none"/>
-        </w:rPr>
-        <w:t xml:space="preserve">  </w:t>
-      </w:r>
-      <w:proofErr w:type="spellStart"/>
-      <w:r>
-        <w:rPr>
-          <w:rFonts w:ascii="Courier New" w:eastAsia="Times New Roman" w:hAnsi="Courier New" w:cs="Courier New"/>
-          <w:color w:val="CF8E6D"/>
-          <w:kern w:val="0"/>
-          <w:sz w:val="20"/>
-          <w:szCs w:val="20"/>
-          <w:lang w:eastAsia="ru-RU"/>
-          <w14:ligatures w14:val="none"/>
-        </w:rPr>
-        <w:t>void</w:t>
-      </w:r>
-      <w:proofErr w:type="spellEnd"/>
-      <w:r>
-        <w:rPr>
-          <w:rFonts w:ascii="Courier New" w:eastAsia="Times New Roman" w:hAnsi="Courier New" w:cs="Courier New"/>
-          <w:color w:val="CF8E6D"/>
-          <w:kern w:val="0"/>
-          <w:sz w:val="20"/>
-          <w:szCs w:val="20"/>
-          <w:lang w:eastAsia="ru-RU"/>
-          <w14:ligatures w14:val="none"/>
-        </w:rPr>
-        <w:t xml:space="preserve"> </w:t>
-      </w:r>
-      <w:proofErr w:type="spellStart"/>
-      <w:r>
-        <w:rPr>
-          <w:rFonts w:ascii="Courier New" w:eastAsia="Times New Roman" w:hAnsi="Courier New" w:cs="Courier New"/>
-          <w:color w:val="56A8F5"/>
-          <w:kern w:val="0"/>
-          <w:sz w:val="20"/>
-          <w:szCs w:val="20"/>
-          <w:lang w:eastAsia="ru-RU"/>
-          <w14:ligatures w14:val="none"/>
-        </w:rPr>
-        <w:t>main</w:t>
-      </w:r>
-      <w:proofErr w:type="spellEnd"/>
-      <w:r>
-        <w:rPr>
-          <w:rFonts w:ascii="Courier New" w:eastAsia="Times New Roman" w:hAnsi="Courier New" w:cs="Courier New"/>
-          <w:color w:val="BCBEC4"/>
-          <w:kern w:val="0"/>
-          <w:sz w:val="20"/>
-          <w:szCs w:val="20"/>
-          <w:lang w:eastAsia="ru-RU"/>
-          <w14:ligatures w14:val="none"/>
-        </w:rPr>
-        <w:t>(</w:t>
-      </w:r>
-      <w:proofErr w:type="spellStart"/>
-      <w:r>
-        <w:rPr>
-          <w:rFonts w:ascii="Courier New" w:eastAsia="Times New Roman" w:hAnsi="Courier New" w:cs="Courier New"/>
-          <w:color w:val="BCBEC4"/>
-          <w:kern w:val="0"/>
-          <w:sz w:val="20"/>
-          <w:szCs w:val="20"/>
-          <w:lang w:eastAsia="ru-RU"/>
-          <w14:ligatures w14:val="none"/>
-        </w:rPr>
-        <w:t>String</w:t>
-      </w:r>
-      <w:proofErr w:type="spellEnd"/>
-      <w:r>
-        <w:rPr>
-          <w:rFonts w:ascii="Courier New" w:eastAsia="Times New Roman" w:hAnsi="Courier New" w:cs="Courier New"/>
-          <w:color w:val="BCBEC4"/>
-          <w:kern w:val="0"/>
-          <w:sz w:val="20"/>
-          <w:szCs w:val="20"/>
-          <w:lang w:eastAsia="ru-RU"/>
-          <w14:ligatures w14:val="none"/>
-        </w:rPr>
-        <w:t xml:space="preserve">[] </w:t>
-      </w:r>
-      <w:proofErr w:type="spellStart"/>
-      <w:r>
-        <w:rPr>
-          <w:rFonts w:ascii="Courier New" w:eastAsia="Times New Roman" w:hAnsi="Courier New" w:cs="Courier New"/>
-          <w:color w:val="BCBEC4"/>
-          <w:kern w:val="0"/>
-          <w:sz w:val="20"/>
-          <w:szCs w:val="20"/>
-          <w:lang w:eastAsia="ru-RU"/>
-          <w14:ligatures w14:val="none"/>
-        </w:rPr>
-        <w:t>args</w:t>
-      </w:r>
-      <w:proofErr w:type="spellEnd"/>
-      <w:r>
-        <w:rPr>
-          <w:rFonts w:ascii="Courier New" w:eastAsia="Times New Roman" w:hAnsi="Courier New" w:cs="Courier New"/>
-          <w:color w:val="BCBEC4"/>
-          <w:kern w:val="0"/>
-          <w:sz w:val="20"/>
-          <w:szCs w:val="20"/>
-          <w:lang w:eastAsia="ru-RU"/>
-          <w14:ligatures w14:val="none"/>
-        </w:rPr>
-        <w:t>){</w:t>
-      </w:r>
-      <w:r>
-        <w:rPr>
-          <w:rFonts w:ascii="Courier New" w:eastAsia="Times New Roman" w:hAnsi="Courier New" w:cs="Courier New"/>
-          <w:color w:val="BCBEC4"/>
-          <w:kern w:val="0"/>
-          <w:sz w:val="20"/>
-          <w:szCs w:val="20"/>
-          <w:lang w:eastAsia="ru-RU"/>
-          <w14:ligatures w14:val="none"/>
-        </w:rPr>
-        <w:br/>
-        <w:t xml:space="preserve">        </w:t>
-      </w:r>
-      <w:proofErr w:type="spellStart"/>
-      <w:r>
-        <w:rPr>
-          <w:rFonts w:ascii="Courier New" w:eastAsia="Times New Roman" w:hAnsi="Courier New" w:cs="Courier New"/>
-          <w:color w:val="BCBEC4"/>
-          <w:kern w:val="0"/>
-          <w:sz w:val="20"/>
-          <w:szCs w:val="20"/>
-          <w:lang w:eastAsia="ru-RU"/>
-          <w14:ligatures w14:val="none"/>
-        </w:rPr>
-        <w:t>Scanner</w:t>
-      </w:r>
-      <w:proofErr w:type="spellEnd"/>
-      <w:r>
-        <w:rPr>
-          <w:rFonts w:ascii="Courier New" w:eastAsia="Times New Roman" w:hAnsi="Courier New" w:cs="Courier New"/>
-          <w:color w:val="BCBEC4"/>
-          <w:kern w:val="0"/>
-          <w:sz w:val="20"/>
-          <w:szCs w:val="20"/>
-          <w:lang w:eastAsia="ru-RU"/>
-          <w14:ligatures w14:val="none"/>
-        </w:rPr>
-        <w:t xml:space="preserve"> </w:t>
-      </w:r>
-      <w:proofErr w:type="spellStart"/>
-      <w:r>
-        <w:rPr>
-          <w:rFonts w:ascii="Courier New" w:eastAsia="Times New Roman" w:hAnsi="Courier New" w:cs="Courier New"/>
-          <w:color w:val="BCBEC4"/>
-          <w:kern w:val="0"/>
-          <w:sz w:val="20"/>
-          <w:szCs w:val="20"/>
-          <w:lang w:eastAsia="ru-RU"/>
-          <w14:ligatures w14:val="none"/>
-        </w:rPr>
-        <w:t>scanner</w:t>
-      </w:r>
-      <w:proofErr w:type="spellEnd"/>
-      <w:r>
-        <w:rPr>
-          <w:rFonts w:ascii="Courier New" w:eastAsia="Times New Roman" w:hAnsi="Courier New" w:cs="Courier New"/>
-          <w:color w:val="BCBEC4"/>
-          <w:kern w:val="0"/>
-          <w:sz w:val="20"/>
-          <w:szCs w:val="20"/>
-          <w:lang w:eastAsia="ru-RU"/>
-          <w14:ligatures w14:val="none"/>
-        </w:rPr>
-        <w:t xml:space="preserve"> = </w:t>
-      </w:r>
-      <w:proofErr w:type="spellStart"/>
-      <w:r>
-        <w:rPr>
-          <w:rFonts w:ascii="Courier New" w:eastAsia="Times New Roman" w:hAnsi="Courier New" w:cs="Courier New"/>
-          <w:color w:val="CF8E6D"/>
-          <w:kern w:val="0"/>
-          <w:sz w:val="20"/>
-          <w:szCs w:val="20"/>
-          <w:lang w:eastAsia="ru-RU"/>
-          <w14:ligatures w14:val="none"/>
-        </w:rPr>
-        <w:t>new</w:t>
-      </w:r>
-      <w:proofErr w:type="spellEnd"/>
-      <w:r>
-        <w:rPr>
-          <w:rFonts w:ascii="Courier New" w:eastAsia="Times New Roman" w:hAnsi="Courier New" w:cs="Courier New"/>
-          <w:color w:val="CF8E6D"/>
-          <w:kern w:val="0"/>
-          <w:sz w:val="20"/>
-          <w:szCs w:val="20"/>
-          <w:lang w:eastAsia="ru-RU"/>
-          <w14:ligatures w14:val="none"/>
-        </w:rPr>
-        <w:t xml:space="preserve"> </w:t>
-      </w:r>
-      <w:proofErr w:type="spellStart"/>
-      <w:r>
-        <w:rPr>
-          <w:rFonts w:ascii="Courier New" w:eastAsia="Times New Roman" w:hAnsi="Courier New" w:cs="Courier New"/>
-          <w:color w:val="BCBEC4"/>
-          <w:kern w:val="0"/>
-          <w:sz w:val="20"/>
-          <w:szCs w:val="20"/>
-          <w:lang w:eastAsia="ru-RU"/>
-          <w14:ligatures w14:val="none"/>
-        </w:rPr>
-        <w:t>Scanner</w:t>
-      </w:r>
-      <w:proofErr w:type="spellEnd"/>
-      <w:r>
-        <w:rPr>
-          <w:rFonts w:ascii="Courier New" w:eastAsia="Times New Roman" w:hAnsi="Courier New" w:cs="Courier New"/>
-          <w:color w:val="BCBEC4"/>
-          <w:kern w:val="0"/>
-          <w:sz w:val="20"/>
-          <w:szCs w:val="20"/>
-          <w:lang w:eastAsia="ru-RU"/>
-          <w14:ligatures w14:val="none"/>
-        </w:rPr>
-        <w:t>(System.</w:t>
+        <w:t xml:space="preserve">new </w:t>
+      </w:r>
+      <w:r>
+        <w:rPr>
+          <w:rFonts w:ascii="Courier New" w:eastAsia="Times New Roman" w:hAnsi="Courier New" w:cs="Courier New"/>
+          <w:color w:val="BCBEC4"/>
+          <w:kern w:val="0"/>
+          <w:sz w:val="20"/>
+          <w:szCs w:val="20"/>
+          <w:lang w:eastAsia="ru-RU"/>
+          <w14:ligatures w14:val="none"/>
+        </w:rPr>
+        <w:t>Scanner(System.</w:t>
       </w:r>
       <w:r>
         <w:rPr>
@@ -3698,20 +3247,7 @@
           <w14:ligatures w14:val="none"/>
         </w:rPr>
         <w:br/>
-        <w:t xml:space="preserve">        </w:t>
-      </w:r>
-      <w:proofErr w:type="spellStart"/>
-      <w:r>
-        <w:rPr>
-          <w:rFonts w:ascii="Courier New" w:eastAsia="Times New Roman" w:hAnsi="Courier New" w:cs="Courier New"/>
-          <w:color w:val="BCBEC4"/>
-          <w:kern w:val="0"/>
-          <w:sz w:val="20"/>
-          <w:szCs w:val="20"/>
-          <w:lang w:eastAsia="ru-RU"/>
-          <w14:ligatures w14:val="none"/>
-        </w:rPr>
-        <w:t>System.</w:t>
+        <w:t xml:space="preserve">        System.</w:t>
       </w:r>
       <w:r>
         <w:rPr>
@@ -3737,20 +3273,7 @@
           <w:lang w:eastAsia="ru-RU"/>
           <w14:ligatures w14:val="none"/>
         </w:rPr>
-        <w:t>.println</w:t>
-      </w:r>
-      <w:proofErr w:type="spellEnd"/>
-      <w:r>
-        <w:rPr>
-          <w:rFonts w:ascii="Courier New" w:eastAsia="Times New Roman" w:hAnsi="Courier New" w:cs="Courier New"/>
-          <w:color w:val="BCBEC4"/>
-          <w:kern w:val="0"/>
-          <w:sz w:val="20"/>
-          <w:szCs w:val="20"/>
-          <w:lang w:eastAsia="ru-RU"/>
-          <w14:ligatures w14:val="none"/>
-        </w:rPr>
-        <w:t>(</w:t>
+        <w:t>.println(</w:t>
       </w:r>
       <w:r>
         <w:rPr>
@@ -3789,7 +3312,6 @@
         <w:br/>
         <w:t xml:space="preserve">        </w:t>
       </w:r>
-      <w:proofErr w:type="spellStart"/>
       <w:r>
         <w:rPr>
           <w:rFonts w:ascii="Courier New" w:eastAsia="Times New Roman" w:hAnsi="Courier New" w:cs="Courier New"/>
@@ -3800,58 +3322,19 @@
           <w:lang w:eastAsia="ru-RU"/>
           <w14:ligatures w14:val="none"/>
         </w:rPr>
-        <w:t>while</w:t>
-      </w:r>
-      <w:proofErr w:type="spellEnd"/>
-      <w:r>
-        <w:rPr>
-          <w:rFonts w:ascii="Courier New" w:eastAsia="Times New Roman" w:hAnsi="Courier New" w:cs="Courier New"/>
-          <w:color w:val="CF8E6D"/>
-          <w:kern w:val="0"/>
-          <w:sz w:val="20"/>
-          <w:szCs w:val="20"/>
-          <w:lang w:eastAsia="ru-RU"/>
-          <w14:ligatures w14:val="none"/>
-        </w:rPr>
-        <w:t xml:space="preserve"> </w:t>
-      </w:r>
-      <w:r>
-        <w:rPr>
-          <w:rFonts w:ascii="Courier New" w:eastAsia="Times New Roman" w:hAnsi="Courier New" w:cs="Courier New"/>
-          <w:color w:val="BCBEC4"/>
-          <w:kern w:val="0"/>
-          <w:sz w:val="20"/>
-          <w:szCs w:val="20"/>
-          <w:lang w:eastAsia="ru-RU"/>
-          <w14:ligatures w14:val="none"/>
-        </w:rPr>
-        <w:t>(!</w:t>
-      </w:r>
-      <w:proofErr w:type="spellStart"/>
-      <w:r>
-        <w:rPr>
-          <w:rFonts w:ascii="Courier New" w:eastAsia="Times New Roman" w:hAnsi="Courier New" w:cs="Courier New"/>
-          <w:color w:val="BCBEC4"/>
-          <w:kern w:val="0"/>
-          <w:sz w:val="20"/>
-          <w:szCs w:val="20"/>
-          <w:lang w:eastAsia="ru-RU"/>
-          <w14:ligatures w14:val="none"/>
-        </w:rPr>
-        <w:t>scanner.hasNextInt</w:t>
-      </w:r>
-      <w:proofErr w:type="spellEnd"/>
-      <w:r>
-        <w:rPr>
-          <w:rFonts w:ascii="Courier New" w:eastAsia="Times New Roman" w:hAnsi="Courier New" w:cs="Courier New"/>
-          <w:color w:val="BCBEC4"/>
-          <w:kern w:val="0"/>
-          <w:sz w:val="20"/>
-          <w:szCs w:val="20"/>
-          <w:lang w:eastAsia="ru-RU"/>
-          <w14:ligatures w14:val="none"/>
-        </w:rPr>
-        <w:t>()){</w:t>
+        <w:t xml:space="preserve">while </w:t>
+      </w:r>
+      <w:r>
+        <w:rPr>
+          <w:rFonts w:ascii="Courier New" w:eastAsia="Times New Roman" w:hAnsi="Courier New" w:cs="Courier New"/>
+          <w:color w:val="BCBEC4"/>
+          <w:kern w:val="0"/>
+          <w:sz w:val="20"/>
+          <w:szCs w:val="20"/>
+          <w:lang w:eastAsia="ru-RU"/>
+          <w14:ligatures w14:val="none"/>
+        </w:rPr>
+        <w:t>(!scanner.hasNextInt()){</w:t>
       </w:r>
       <w:r>
         <w:rPr>
@@ -3864,20 +3347,7 @@
           <w14:ligatures w14:val="none"/>
         </w:rPr>
         <w:br/>
-        <w:t xml:space="preserve">            </w:t>
-      </w:r>
-      <w:proofErr w:type="spellStart"/>
-      <w:r>
-        <w:rPr>
-          <w:rFonts w:ascii="Courier New" w:eastAsia="Times New Roman" w:hAnsi="Courier New" w:cs="Courier New"/>
-          <w:color w:val="BCBEC4"/>
-          <w:kern w:val="0"/>
-          <w:sz w:val="20"/>
-          <w:szCs w:val="20"/>
-          <w:lang w:eastAsia="ru-RU"/>
-          <w14:ligatures w14:val="none"/>
-        </w:rPr>
-        <w:t>System.</w:t>
+        <w:t xml:space="preserve">            System.</w:t>
       </w:r>
       <w:r>
         <w:rPr>
@@ -3903,20 +3373,7 @@
           <w:lang w:eastAsia="ru-RU"/>
           <w14:ligatures w14:val="none"/>
         </w:rPr>
-        <w:t>.println</w:t>
-      </w:r>
-      <w:proofErr w:type="spellEnd"/>
-      <w:r>
-        <w:rPr>
-          <w:rFonts w:ascii="Courier New" w:eastAsia="Times New Roman" w:hAnsi="Courier New" w:cs="Courier New"/>
-          <w:color w:val="BCBEC4"/>
-          <w:kern w:val="0"/>
-          <w:sz w:val="20"/>
-          <w:szCs w:val="20"/>
-          <w:lang w:eastAsia="ru-RU"/>
-          <w14:ligatures w14:val="none"/>
-        </w:rPr>
-        <w:t>(</w:t>
+        <w:t>.println(</w:t>
       </w:r>
       <w:r>
         <w:rPr>
@@ -3928,33 +3385,7 @@
           <w:lang w:eastAsia="ru-RU"/>
           <w14:ligatures w14:val="none"/>
         </w:rPr>
-        <w:t xml:space="preserve">"Введено </w:t>
-      </w:r>
-      <w:proofErr w:type="spellStart"/>
-      <w:r>
-        <w:rPr>
-          <w:rFonts w:ascii="Courier New" w:eastAsia="Times New Roman" w:hAnsi="Courier New" w:cs="Courier New"/>
-          <w:color w:val="6AAB73"/>
-          <w:kern w:val="0"/>
-          <w:sz w:val="20"/>
-          <w:szCs w:val="20"/>
-          <w:lang w:eastAsia="ru-RU"/>
-          <w14:ligatures w14:val="none"/>
-        </w:rPr>
-        <w:t>некоректное</w:t>
-      </w:r>
-      <w:proofErr w:type="spellEnd"/>
-      <w:r>
-        <w:rPr>
-          <w:rFonts w:ascii="Courier New" w:eastAsia="Times New Roman" w:hAnsi="Courier New" w:cs="Courier New"/>
-          <w:color w:val="6AAB73"/>
-          <w:kern w:val="0"/>
-          <w:sz w:val="20"/>
-          <w:szCs w:val="20"/>
-          <w:lang w:eastAsia="ru-RU"/>
-          <w14:ligatures w14:val="none"/>
-        </w:rPr>
-        <w:t xml:space="preserve"> значение"</w:t>
+        <w:t>"Введено некоректное значение"</w:t>
       </w:r>
       <w:r>
         <w:rPr>
@@ -3979,20 +3410,7 @@
           <w14:ligatures w14:val="none"/>
         </w:rPr>
         <w:br/>
-        <w:t xml:space="preserve">            </w:t>
-      </w:r>
-      <w:proofErr w:type="spellStart"/>
-      <w:r>
-        <w:rPr>
-          <w:rFonts w:ascii="Courier New" w:eastAsia="Times New Roman" w:hAnsi="Courier New" w:cs="Courier New"/>
-          <w:color w:val="BCBEC4"/>
-          <w:kern w:val="0"/>
-          <w:sz w:val="20"/>
-          <w:szCs w:val="20"/>
-          <w:lang w:eastAsia="ru-RU"/>
-          <w14:ligatures w14:val="none"/>
-        </w:rPr>
-        <w:t>System.</w:t>
+        <w:t xml:space="preserve">            System.</w:t>
       </w:r>
       <w:r>
         <w:rPr>
@@ -4018,20 +3436,7 @@
           <w:lang w:eastAsia="ru-RU"/>
           <w14:ligatures w14:val="none"/>
         </w:rPr>
-        <w:t>.println</w:t>
-      </w:r>
-      <w:proofErr w:type="spellEnd"/>
-      <w:r>
-        <w:rPr>
-          <w:rFonts w:ascii="Courier New" w:eastAsia="Times New Roman" w:hAnsi="Courier New" w:cs="Courier New"/>
-          <w:color w:val="BCBEC4"/>
-          <w:kern w:val="0"/>
-          <w:sz w:val="20"/>
-          <w:szCs w:val="20"/>
-          <w:lang w:eastAsia="ru-RU"/>
-          <w14:ligatures w14:val="none"/>
-        </w:rPr>
-        <w:t>(</w:t>
+        <w:t>.println(</w:t>
       </w:r>
       <w:r>
         <w:rPr>
@@ -4068,33 +3473,7 @@
           <w14:ligatures w14:val="none"/>
         </w:rPr>
         <w:br/>
-        <w:t xml:space="preserve">            </w:t>
-      </w:r>
-      <w:proofErr w:type="spellStart"/>
-      <w:r>
-        <w:rPr>
-          <w:rFonts w:ascii="Courier New" w:eastAsia="Times New Roman" w:hAnsi="Courier New" w:cs="Courier New"/>
-          <w:color w:val="BCBEC4"/>
-          <w:kern w:val="0"/>
-          <w:sz w:val="20"/>
-          <w:szCs w:val="20"/>
-          <w:lang w:eastAsia="ru-RU"/>
-          <w14:ligatures w14:val="none"/>
-        </w:rPr>
-        <w:t>scanner.next</w:t>
-      </w:r>
-      <w:proofErr w:type="spellEnd"/>
-      <w:r>
-        <w:rPr>
-          <w:rFonts w:ascii="Courier New" w:eastAsia="Times New Roman" w:hAnsi="Courier New" w:cs="Courier New"/>
-          <w:color w:val="BCBEC4"/>
-          <w:kern w:val="0"/>
-          <w:sz w:val="20"/>
-          <w:szCs w:val="20"/>
-          <w:lang w:eastAsia="ru-RU"/>
-          <w14:ligatures w14:val="none"/>
-        </w:rPr>
-        <w:t>();</w:t>
+        <w:t xml:space="preserve">            scanner.next();</w:t>
       </w:r>
       <w:r>
         <w:rPr>
@@ -4122,7 +3501,6 @@
         <w:br/>
         <w:t xml:space="preserve">        </w:t>
       </w:r>
-      <w:proofErr w:type="spellStart"/>
       <w:r>
         <w:rPr>
           <w:rFonts w:ascii="Courier New" w:eastAsia="Times New Roman" w:hAnsi="Courier New" w:cs="Courier New"/>
@@ -4133,59 +3511,19 @@
           <w:lang w:eastAsia="ru-RU"/>
           <w14:ligatures w14:val="none"/>
         </w:rPr>
-        <w:t>int</w:t>
-      </w:r>
-      <w:proofErr w:type="spellEnd"/>
-      <w:r>
-        <w:rPr>
-          <w:rFonts w:ascii="Courier New" w:eastAsia="Times New Roman" w:hAnsi="Courier New" w:cs="Courier New"/>
-          <w:color w:val="CF8E6D"/>
-          <w:kern w:val="0"/>
-          <w:sz w:val="20"/>
-          <w:szCs w:val="20"/>
-          <w:lang w:eastAsia="ru-RU"/>
-          <w14:ligatures w14:val="none"/>
-        </w:rPr>
-        <w:t xml:space="preserve"> </w:t>
-      </w:r>
-      <w:proofErr w:type="spellStart"/>
-      <w:r>
-        <w:rPr>
-          <w:rFonts w:ascii="Courier New" w:eastAsia="Times New Roman" w:hAnsi="Courier New" w:cs="Courier New"/>
-          <w:color w:val="BCBEC4"/>
-          <w:kern w:val="0"/>
-          <w:sz w:val="20"/>
-          <w:szCs w:val="20"/>
-          <w:lang w:eastAsia="ru-RU"/>
-          <w14:ligatures w14:val="none"/>
-        </w:rPr>
-        <w:t>lenmass</w:t>
-      </w:r>
-      <w:proofErr w:type="spellEnd"/>
-      <w:r>
-        <w:rPr>
-          <w:rFonts w:ascii="Courier New" w:eastAsia="Times New Roman" w:hAnsi="Courier New" w:cs="Courier New"/>
-          <w:color w:val="BCBEC4"/>
-          <w:kern w:val="0"/>
-          <w:sz w:val="20"/>
-          <w:szCs w:val="20"/>
-          <w:lang w:eastAsia="ru-RU"/>
-          <w14:ligatures w14:val="none"/>
-        </w:rPr>
-        <w:t xml:space="preserve"> = </w:t>
-      </w:r>
-      <w:proofErr w:type="spellStart"/>
-      <w:r>
-        <w:rPr>
-          <w:rFonts w:ascii="Courier New" w:eastAsia="Times New Roman" w:hAnsi="Courier New" w:cs="Courier New"/>
-          <w:color w:val="BCBEC4"/>
-          <w:kern w:val="0"/>
-          <w:sz w:val="20"/>
-          <w:szCs w:val="20"/>
-          <w:lang w:eastAsia="ru-RU"/>
-          <w14:ligatures w14:val="none"/>
-        </w:rPr>
-        <w:t>Math.</w:t>
+        <w:t xml:space="preserve">int </w:t>
+      </w:r>
+      <w:r>
+        <w:rPr>
+          <w:rFonts w:ascii="Courier New" w:eastAsia="Times New Roman" w:hAnsi="Courier New" w:cs="Courier New"/>
+          <w:color w:val="BCBEC4"/>
+          <w:kern w:val="0"/>
+          <w:sz w:val="20"/>
+          <w:szCs w:val="20"/>
+          <w:lang w:eastAsia="ru-RU"/>
+          <w14:ligatures w14:val="none"/>
+        </w:rPr>
+        <w:t>lenmass = Math.</w:t>
       </w:r>
       <w:r>
         <w:rPr>
@@ -4201,44 +3539,17 @@
         </w:rPr>
         <w:t>abs</w:t>
       </w:r>
-      <w:proofErr w:type="spellEnd"/>
-      <w:r>
-        <w:rPr>
-          <w:rFonts w:ascii="Courier New" w:eastAsia="Times New Roman" w:hAnsi="Courier New" w:cs="Courier New"/>
-          <w:color w:val="BCBEC4"/>
-          <w:kern w:val="0"/>
-          <w:sz w:val="20"/>
-          <w:szCs w:val="20"/>
-          <w:lang w:eastAsia="ru-RU"/>
-          <w14:ligatures w14:val="none"/>
-        </w:rPr>
-        <w:t>(</w:t>
-      </w:r>
-      <w:proofErr w:type="spellStart"/>
-      <w:r>
-        <w:rPr>
-          <w:rFonts w:ascii="Courier New" w:eastAsia="Times New Roman" w:hAnsi="Courier New" w:cs="Courier New"/>
-          <w:color w:val="BCBEC4"/>
-          <w:kern w:val="0"/>
-          <w:sz w:val="20"/>
-          <w:szCs w:val="20"/>
-          <w:lang w:eastAsia="ru-RU"/>
-          <w14:ligatures w14:val="none"/>
-        </w:rPr>
-        <w:t>scanner.nextInt</w:t>
-      </w:r>
-      <w:proofErr w:type="spellEnd"/>
-      <w:r>
-        <w:rPr>
-          <w:rFonts w:ascii="Courier New" w:eastAsia="Times New Roman" w:hAnsi="Courier New" w:cs="Courier New"/>
-          <w:color w:val="BCBEC4"/>
-          <w:kern w:val="0"/>
-          <w:sz w:val="20"/>
-          <w:szCs w:val="20"/>
-          <w:lang w:eastAsia="ru-RU"/>
-          <w14:ligatures w14:val="none"/>
-        </w:rPr>
-        <w:t>());</w:t>
+      <w:r>
+        <w:rPr>
+          <w:rFonts w:ascii="Courier New" w:eastAsia="Times New Roman" w:hAnsi="Courier New" w:cs="Courier New"/>
+          <w:color w:val="BCBEC4"/>
+          <w:kern w:val="0"/>
+          <w:sz w:val="20"/>
+          <w:szCs w:val="20"/>
+          <w:lang w:eastAsia="ru-RU"/>
+          <w14:ligatures w14:val="none"/>
+        </w:rPr>
+        <w:t>(scanner.nextInt());</w:t>
       </w:r>
       <w:r>
         <w:rPr>
@@ -4251,20 +3562,7 @@
           <w14:ligatures w14:val="none"/>
         </w:rPr>
         <w:br/>
-        <w:t xml:space="preserve">        </w:t>
-      </w:r>
-      <w:proofErr w:type="spellStart"/>
-      <w:r>
-        <w:rPr>
-          <w:rFonts w:ascii="Courier New" w:eastAsia="Times New Roman" w:hAnsi="Courier New" w:cs="Courier New"/>
-          <w:color w:val="BCBEC4"/>
-          <w:kern w:val="0"/>
-          <w:sz w:val="20"/>
-          <w:szCs w:val="20"/>
-          <w:lang w:eastAsia="ru-RU"/>
-          <w14:ligatures w14:val="none"/>
-        </w:rPr>
-        <w:t>System.</w:t>
+        <w:t xml:space="preserve">        System.</w:t>
       </w:r>
       <w:r>
         <w:rPr>
@@ -4290,20 +3588,7 @@
           <w:lang w:eastAsia="ru-RU"/>
           <w14:ligatures w14:val="none"/>
         </w:rPr>
-        <w:t>.println</w:t>
-      </w:r>
-      <w:proofErr w:type="spellEnd"/>
-      <w:r>
-        <w:rPr>
-          <w:rFonts w:ascii="Courier New" w:eastAsia="Times New Roman" w:hAnsi="Courier New" w:cs="Courier New"/>
-          <w:color w:val="BCBEC4"/>
-          <w:kern w:val="0"/>
-          <w:sz w:val="20"/>
-          <w:szCs w:val="20"/>
-          <w:lang w:eastAsia="ru-RU"/>
-          <w14:ligatures w14:val="none"/>
-        </w:rPr>
-        <w:t>(</w:t>
+        <w:t>.println(</w:t>
       </w:r>
       <w:r>
         <w:rPr>
@@ -4342,7 +3627,6 @@
         <w:br/>
         <w:t xml:space="preserve">        </w:t>
       </w:r>
-      <w:proofErr w:type="spellStart"/>
       <w:r>
         <w:rPr>
           <w:rFonts w:ascii="Courier New" w:eastAsia="Times New Roman" w:hAnsi="Courier New" w:cs="Courier New"/>
@@ -4355,46 +3639,18 @@
         </w:rPr>
         <w:t>int</w:t>
       </w:r>
-      <w:proofErr w:type="spellEnd"/>
-      <w:r>
-        <w:rPr>
-          <w:rFonts w:ascii="Courier New" w:eastAsia="Times New Roman" w:hAnsi="Courier New" w:cs="Courier New"/>
-          <w:color w:val="BCBEC4"/>
-          <w:kern w:val="0"/>
-          <w:sz w:val="20"/>
-          <w:szCs w:val="20"/>
-          <w:lang w:eastAsia="ru-RU"/>
-          <w14:ligatures w14:val="none"/>
-        </w:rPr>
-        <w:t xml:space="preserve">[] </w:t>
-      </w:r>
-      <w:proofErr w:type="spellStart"/>
-      <w:r>
-        <w:rPr>
-          <w:rFonts w:ascii="Courier New" w:eastAsia="Times New Roman" w:hAnsi="Courier New" w:cs="Courier New"/>
-          <w:color w:val="BCBEC4"/>
-          <w:kern w:val="0"/>
-          <w:sz w:val="20"/>
-          <w:szCs w:val="20"/>
-          <w:lang w:eastAsia="ru-RU"/>
-          <w14:ligatures w14:val="none"/>
-        </w:rPr>
-        <w:t>nums</w:t>
-      </w:r>
-      <w:proofErr w:type="spellEnd"/>
-      <w:r>
-        <w:rPr>
-          <w:rFonts w:ascii="Courier New" w:eastAsia="Times New Roman" w:hAnsi="Courier New" w:cs="Courier New"/>
-          <w:color w:val="BCBEC4"/>
-          <w:kern w:val="0"/>
-          <w:sz w:val="20"/>
-          <w:szCs w:val="20"/>
-          <w:lang w:eastAsia="ru-RU"/>
-          <w14:ligatures w14:val="none"/>
-        </w:rPr>
-        <w:t xml:space="preserve"> = </w:t>
-      </w:r>
-      <w:proofErr w:type="spellStart"/>
+      <w:r>
+        <w:rPr>
+          <w:rFonts w:ascii="Courier New" w:eastAsia="Times New Roman" w:hAnsi="Courier New" w:cs="Courier New"/>
+          <w:color w:val="BCBEC4"/>
+          <w:kern w:val="0"/>
+          <w:sz w:val="20"/>
+          <w:szCs w:val="20"/>
+          <w:lang w:eastAsia="ru-RU"/>
+          <w14:ligatures w14:val="none"/>
+        </w:rPr>
+        <w:t xml:space="preserve">[] nums = </w:t>
+      </w:r>
       <w:r>
         <w:rPr>
           <w:rFonts w:ascii="Courier New" w:eastAsia="Times New Roman" w:hAnsi="Courier New" w:cs="Courier New"/>
@@ -4405,72 +3661,19 @@
           <w:lang w:eastAsia="ru-RU"/>
           <w14:ligatures w14:val="none"/>
         </w:rPr>
-        <w:t>new</w:t>
-      </w:r>
-      <w:proofErr w:type="spellEnd"/>
-      <w:r>
-        <w:rPr>
-          <w:rFonts w:ascii="Courier New" w:eastAsia="Times New Roman" w:hAnsi="Courier New" w:cs="Courier New"/>
-          <w:color w:val="CF8E6D"/>
-          <w:kern w:val="0"/>
-          <w:sz w:val="20"/>
-          <w:szCs w:val="20"/>
-          <w:lang w:eastAsia="ru-RU"/>
-          <w14:ligatures w14:val="none"/>
-        </w:rPr>
-        <w:t xml:space="preserve"> </w:t>
-      </w:r>
-      <w:proofErr w:type="spellStart"/>
-      <w:r>
-        <w:rPr>
-          <w:rFonts w:ascii="Courier New" w:eastAsia="Times New Roman" w:hAnsi="Courier New" w:cs="Courier New"/>
-          <w:color w:val="CF8E6D"/>
-          <w:kern w:val="0"/>
-          <w:sz w:val="20"/>
-          <w:szCs w:val="20"/>
-          <w:lang w:eastAsia="ru-RU"/>
-          <w14:ligatures w14:val="none"/>
-        </w:rPr>
-        <w:t>int</w:t>
-      </w:r>
-      <w:proofErr w:type="spellEnd"/>
-      <w:r>
-        <w:rPr>
-          <w:rFonts w:ascii="Courier New" w:eastAsia="Times New Roman" w:hAnsi="Courier New" w:cs="Courier New"/>
-          <w:color w:val="BCBEC4"/>
-          <w:kern w:val="0"/>
-          <w:sz w:val="20"/>
-          <w:szCs w:val="20"/>
-          <w:lang w:eastAsia="ru-RU"/>
-          <w14:ligatures w14:val="none"/>
-        </w:rPr>
-        <w:t>[</w:t>
-      </w:r>
-      <w:proofErr w:type="spellStart"/>
-      <w:r>
-        <w:rPr>
-          <w:rFonts w:ascii="Courier New" w:eastAsia="Times New Roman" w:hAnsi="Courier New" w:cs="Courier New"/>
-          <w:color w:val="BCBEC4"/>
-          <w:kern w:val="0"/>
-          <w:sz w:val="20"/>
-          <w:szCs w:val="20"/>
-          <w:lang w:eastAsia="ru-RU"/>
-          <w14:ligatures w14:val="none"/>
-        </w:rPr>
-        <w:t>lenmass</w:t>
-      </w:r>
-      <w:proofErr w:type="spellEnd"/>
-      <w:r>
-        <w:rPr>
-          <w:rFonts w:ascii="Courier New" w:eastAsia="Times New Roman" w:hAnsi="Courier New" w:cs="Courier New"/>
-          <w:color w:val="BCBEC4"/>
-          <w:kern w:val="0"/>
-          <w:sz w:val="20"/>
-          <w:szCs w:val="20"/>
-          <w:lang w:eastAsia="ru-RU"/>
-          <w14:ligatures w14:val="none"/>
-        </w:rPr>
-        <w:t>];</w:t>
+        <w:t>new int</w:t>
+      </w:r>
+      <w:r>
+        <w:rPr>
+          <w:rFonts w:ascii="Courier New" w:eastAsia="Times New Roman" w:hAnsi="Courier New" w:cs="Courier New"/>
+          <w:color w:val="BCBEC4"/>
+          <w:kern w:val="0"/>
+          <w:sz w:val="20"/>
+          <w:szCs w:val="20"/>
+          <w:lang w:eastAsia="ru-RU"/>
+          <w14:ligatures w14:val="none"/>
+        </w:rPr>
+        <w:t>[lenmass];</w:t>
       </w:r>
       <w:r>
         <w:rPr>
@@ -4485,7 +3688,6 @@
         <w:br/>
         <w:t xml:space="preserve">        </w:t>
       </w:r>
-      <w:proofErr w:type="spellStart"/>
       <w:r>
         <w:rPr>
           <w:rFonts w:ascii="Courier New" w:eastAsia="Times New Roman" w:hAnsi="Courier New" w:cs="Courier New"/>
@@ -4496,9 +3698,20 @@
           <w:lang w:eastAsia="ru-RU"/>
           <w14:ligatures w14:val="none"/>
         </w:rPr>
-        <w:t>for</w:t>
-      </w:r>
-      <w:proofErr w:type="spellEnd"/>
+        <w:t xml:space="preserve">for </w:t>
+      </w:r>
+      <w:r>
+        <w:rPr>
+          <w:rFonts w:ascii="Courier New" w:eastAsia="Times New Roman" w:hAnsi="Courier New" w:cs="Courier New"/>
+          <w:color w:val="BCBEC4"/>
+          <w:kern w:val="0"/>
+          <w:sz w:val="20"/>
+          <w:szCs w:val="20"/>
+          <w:lang w:eastAsia="ru-RU"/>
+          <w14:ligatures w14:val="none"/>
+        </w:rPr>
+        <w:t>(</w:t>
+      </w:r>
       <w:r>
         <w:rPr>
           <w:rFonts w:ascii="Courier New" w:eastAsia="Times New Roman" w:hAnsi="Courier New" w:cs="Courier New"/>
@@ -4509,45 +3722,7 @@
           <w:lang w:eastAsia="ru-RU"/>
           <w14:ligatures w14:val="none"/>
         </w:rPr>
-        <w:t xml:space="preserve"> </w:t>
-      </w:r>
-      <w:r>
-        <w:rPr>
-          <w:rFonts w:ascii="Courier New" w:eastAsia="Times New Roman" w:hAnsi="Courier New" w:cs="Courier New"/>
-          <w:color w:val="BCBEC4"/>
-          <w:kern w:val="0"/>
-          <w:sz w:val="20"/>
-          <w:szCs w:val="20"/>
-          <w:lang w:eastAsia="ru-RU"/>
-          <w14:ligatures w14:val="none"/>
-        </w:rPr>
-        <w:t>(</w:t>
-      </w:r>
-      <w:proofErr w:type="spellStart"/>
-      <w:r>
-        <w:rPr>
-          <w:rFonts w:ascii="Courier New" w:eastAsia="Times New Roman" w:hAnsi="Courier New" w:cs="Courier New"/>
-          <w:color w:val="CF8E6D"/>
-          <w:kern w:val="0"/>
-          <w:sz w:val="20"/>
-          <w:szCs w:val="20"/>
-          <w:lang w:eastAsia="ru-RU"/>
-          <w14:ligatures w14:val="none"/>
-        </w:rPr>
-        <w:t>int</w:t>
-      </w:r>
-      <w:proofErr w:type="spellEnd"/>
-      <w:r>
-        <w:rPr>
-          <w:rFonts w:ascii="Courier New" w:eastAsia="Times New Roman" w:hAnsi="Courier New" w:cs="Courier New"/>
-          <w:color w:val="CF8E6D"/>
-          <w:kern w:val="0"/>
-          <w:sz w:val="20"/>
-          <w:szCs w:val="20"/>
-          <w:lang w:eastAsia="ru-RU"/>
-          <w14:ligatures w14:val="none"/>
-        </w:rPr>
-        <w:t xml:space="preserve"> </w:t>
+        <w:t xml:space="preserve">int </w:t>
       </w:r>
       <w:r>
         <w:rPr>
@@ -4583,33 +3758,7 @@
           <w:lang w:eastAsia="ru-RU"/>
           <w14:ligatures w14:val="none"/>
         </w:rPr>
-        <w:t xml:space="preserve">; i &lt; </w:t>
-      </w:r>
-      <w:proofErr w:type="spellStart"/>
-      <w:r>
-        <w:rPr>
-          <w:rFonts w:ascii="Courier New" w:eastAsia="Times New Roman" w:hAnsi="Courier New" w:cs="Courier New"/>
-          <w:color w:val="BCBEC4"/>
-          <w:kern w:val="0"/>
-          <w:sz w:val="20"/>
-          <w:szCs w:val="20"/>
-          <w:lang w:eastAsia="ru-RU"/>
-          <w14:ligatures w14:val="none"/>
-        </w:rPr>
-        <w:t>lenmass</w:t>
-      </w:r>
-      <w:proofErr w:type="spellEnd"/>
-      <w:r>
-        <w:rPr>
-          <w:rFonts w:ascii="Courier New" w:eastAsia="Times New Roman" w:hAnsi="Courier New" w:cs="Courier New"/>
-          <w:color w:val="BCBEC4"/>
-          <w:kern w:val="0"/>
-          <w:sz w:val="20"/>
-          <w:szCs w:val="20"/>
-          <w:lang w:eastAsia="ru-RU"/>
-          <w14:ligatures w14:val="none"/>
-        </w:rPr>
-        <w:t>; i++) {</w:t>
+        <w:t>; i &lt; lenmass; i++) {</w:t>
       </w:r>
       <w:r>
         <w:rPr>
@@ -4624,7 +3773,6 @@
         <w:br/>
         <w:t xml:space="preserve">            </w:t>
       </w:r>
-      <w:proofErr w:type="spellStart"/>
       <w:r>
         <w:rPr>
           <w:rFonts w:ascii="Courier New" w:eastAsia="Times New Roman" w:hAnsi="Courier New" w:cs="Courier New"/>
@@ -4635,58 +3783,19 @@
           <w:lang w:eastAsia="ru-RU"/>
           <w14:ligatures w14:val="none"/>
         </w:rPr>
-        <w:t>while</w:t>
-      </w:r>
-      <w:proofErr w:type="spellEnd"/>
-      <w:r>
-        <w:rPr>
-          <w:rFonts w:ascii="Courier New" w:eastAsia="Times New Roman" w:hAnsi="Courier New" w:cs="Courier New"/>
-          <w:color w:val="CF8E6D"/>
-          <w:kern w:val="0"/>
-          <w:sz w:val="20"/>
-          <w:szCs w:val="20"/>
-          <w:lang w:eastAsia="ru-RU"/>
-          <w14:ligatures w14:val="none"/>
-        </w:rPr>
-        <w:t xml:space="preserve"> </w:t>
-      </w:r>
-      <w:r>
-        <w:rPr>
-          <w:rFonts w:ascii="Courier New" w:eastAsia="Times New Roman" w:hAnsi="Courier New" w:cs="Courier New"/>
-          <w:color w:val="BCBEC4"/>
-          <w:kern w:val="0"/>
-          <w:sz w:val="20"/>
-          <w:szCs w:val="20"/>
-          <w:lang w:eastAsia="ru-RU"/>
-          <w14:ligatures w14:val="none"/>
-        </w:rPr>
-        <w:t>(!</w:t>
-      </w:r>
-      <w:proofErr w:type="spellStart"/>
-      <w:r>
-        <w:rPr>
-          <w:rFonts w:ascii="Courier New" w:eastAsia="Times New Roman" w:hAnsi="Courier New" w:cs="Courier New"/>
-          <w:color w:val="BCBEC4"/>
-          <w:kern w:val="0"/>
-          <w:sz w:val="20"/>
-          <w:szCs w:val="20"/>
-          <w:lang w:eastAsia="ru-RU"/>
-          <w14:ligatures w14:val="none"/>
-        </w:rPr>
-        <w:t>scanner.hasNextInt</w:t>
-      </w:r>
-      <w:proofErr w:type="spellEnd"/>
-      <w:r>
-        <w:rPr>
-          <w:rFonts w:ascii="Courier New" w:eastAsia="Times New Roman" w:hAnsi="Courier New" w:cs="Courier New"/>
-          <w:color w:val="BCBEC4"/>
-          <w:kern w:val="0"/>
-          <w:sz w:val="20"/>
-          <w:szCs w:val="20"/>
-          <w:lang w:eastAsia="ru-RU"/>
-          <w14:ligatures w14:val="none"/>
-        </w:rPr>
-        <w:t>()) {</w:t>
+        <w:t xml:space="preserve">while </w:t>
+      </w:r>
+      <w:r>
+        <w:rPr>
+          <w:rFonts w:ascii="Courier New" w:eastAsia="Times New Roman" w:hAnsi="Courier New" w:cs="Courier New"/>
+          <w:color w:val="BCBEC4"/>
+          <w:kern w:val="0"/>
+          <w:sz w:val="20"/>
+          <w:szCs w:val="20"/>
+          <w:lang w:eastAsia="ru-RU"/>
+          <w14:ligatures w14:val="none"/>
+        </w:rPr>
+        <w:t>(!scanner.hasNextInt()) {</w:t>
       </w:r>
       <w:r>
         <w:rPr>
@@ -4699,20 +3808,7 @@
           <w14:ligatures w14:val="none"/>
         </w:rPr>
         <w:br/>
-        <w:t xml:space="preserve">                </w:t>
-      </w:r>
-      <w:proofErr w:type="spellStart"/>
-      <w:r>
-        <w:rPr>
-          <w:rFonts w:ascii="Courier New" w:eastAsia="Times New Roman" w:hAnsi="Courier New" w:cs="Courier New"/>
-          <w:color w:val="BCBEC4"/>
-          <w:kern w:val="0"/>
-          <w:sz w:val="20"/>
-          <w:szCs w:val="20"/>
-          <w:lang w:eastAsia="ru-RU"/>
-          <w14:ligatures w14:val="none"/>
-        </w:rPr>
-        <w:t>System.</w:t>
+        <w:t xml:space="preserve">                System.</w:t>
       </w:r>
       <w:r>
         <w:rPr>
@@ -4738,20 +3834,7 @@
           <w:lang w:eastAsia="ru-RU"/>
           <w14:ligatures w14:val="none"/>
         </w:rPr>
-        <w:t>.println</w:t>
-      </w:r>
-      <w:proofErr w:type="spellEnd"/>
-      <w:r>
-        <w:rPr>
-          <w:rFonts w:ascii="Courier New" w:eastAsia="Times New Roman" w:hAnsi="Courier New" w:cs="Courier New"/>
-          <w:color w:val="BCBEC4"/>
-          <w:kern w:val="0"/>
-          <w:sz w:val="20"/>
-          <w:szCs w:val="20"/>
-          <w:lang w:eastAsia="ru-RU"/>
-          <w14:ligatures w14:val="none"/>
-        </w:rPr>
-        <w:t>(</w:t>
+        <w:t>.println(</w:t>
       </w:r>
       <w:r>
         <w:rPr>
@@ -4763,33 +3846,7 @@
           <w:lang w:eastAsia="ru-RU"/>
           <w14:ligatures w14:val="none"/>
         </w:rPr>
-        <w:t xml:space="preserve">"Введено </w:t>
-      </w:r>
-      <w:proofErr w:type="spellStart"/>
-      <w:r>
-        <w:rPr>
-          <w:rFonts w:ascii="Courier New" w:eastAsia="Times New Roman" w:hAnsi="Courier New" w:cs="Courier New"/>
-          <w:color w:val="6AAB73"/>
-          <w:kern w:val="0"/>
-          <w:sz w:val="20"/>
-          <w:szCs w:val="20"/>
-          <w:lang w:eastAsia="ru-RU"/>
-          <w14:ligatures w14:val="none"/>
-        </w:rPr>
-        <w:t>некоректное</w:t>
-      </w:r>
-      <w:proofErr w:type="spellEnd"/>
-      <w:r>
-        <w:rPr>
-          <w:rFonts w:ascii="Courier New" w:eastAsia="Times New Roman" w:hAnsi="Courier New" w:cs="Courier New"/>
-          <w:color w:val="6AAB73"/>
-          <w:kern w:val="0"/>
-          <w:sz w:val="20"/>
-          <w:szCs w:val="20"/>
-          <w:lang w:eastAsia="ru-RU"/>
-          <w14:ligatures w14:val="none"/>
-        </w:rPr>
-        <w:t xml:space="preserve"> значение"</w:t>
+        <w:t>"Введено некоректное значение"</w:t>
       </w:r>
       <w:r>
         <w:rPr>
@@ -4814,33 +3871,7 @@
           <w14:ligatures w14:val="none"/>
         </w:rPr>
         <w:br/>
-        <w:t xml:space="preserve">                </w:t>
-      </w:r>
-      <w:proofErr w:type="spellStart"/>
-      <w:r>
-        <w:rPr>
-          <w:rFonts w:ascii="Courier New" w:eastAsia="Times New Roman" w:hAnsi="Courier New" w:cs="Courier New"/>
-          <w:color w:val="BCBEC4"/>
-          <w:kern w:val="0"/>
-          <w:sz w:val="20"/>
-          <w:szCs w:val="20"/>
-          <w:lang w:eastAsia="ru-RU"/>
-          <w14:ligatures w14:val="none"/>
-        </w:rPr>
-        <w:t>scanner.next</w:t>
-      </w:r>
-      <w:proofErr w:type="spellEnd"/>
-      <w:r>
-        <w:rPr>
-          <w:rFonts w:ascii="Courier New" w:eastAsia="Times New Roman" w:hAnsi="Courier New" w:cs="Courier New"/>
-          <w:color w:val="BCBEC4"/>
-          <w:kern w:val="0"/>
-          <w:sz w:val="20"/>
-          <w:szCs w:val="20"/>
-          <w:lang w:eastAsia="ru-RU"/>
-          <w14:ligatures w14:val="none"/>
-        </w:rPr>
-        <w:t>();</w:t>
+        <w:t xml:space="preserve">                scanner.next();</w:t>
       </w:r>
       <w:r>
         <w:rPr>
@@ -4866,59 +3897,7 @@
           <w14:ligatures w14:val="none"/>
         </w:rPr>
         <w:br/>
-        <w:t xml:space="preserve">            </w:t>
-      </w:r>
-      <w:proofErr w:type="spellStart"/>
-      <w:r>
-        <w:rPr>
-          <w:rFonts w:ascii="Courier New" w:eastAsia="Times New Roman" w:hAnsi="Courier New" w:cs="Courier New"/>
-          <w:color w:val="BCBEC4"/>
-          <w:kern w:val="0"/>
-          <w:sz w:val="20"/>
-          <w:szCs w:val="20"/>
-          <w:lang w:eastAsia="ru-RU"/>
-          <w14:ligatures w14:val="none"/>
-        </w:rPr>
-        <w:t>nums</w:t>
-      </w:r>
-      <w:proofErr w:type="spellEnd"/>
-      <w:r>
-        <w:rPr>
-          <w:rFonts w:ascii="Courier New" w:eastAsia="Times New Roman" w:hAnsi="Courier New" w:cs="Courier New"/>
-          <w:color w:val="BCBEC4"/>
-          <w:kern w:val="0"/>
-          <w:sz w:val="20"/>
-          <w:szCs w:val="20"/>
-          <w:lang w:eastAsia="ru-RU"/>
-          <w14:ligatures w14:val="none"/>
-        </w:rPr>
-        <w:t xml:space="preserve">[i] = </w:t>
-      </w:r>
-      <w:proofErr w:type="spellStart"/>
-      <w:r>
-        <w:rPr>
-          <w:rFonts w:ascii="Courier New" w:eastAsia="Times New Roman" w:hAnsi="Courier New" w:cs="Courier New"/>
-          <w:color w:val="BCBEC4"/>
-          <w:kern w:val="0"/>
-          <w:sz w:val="20"/>
-          <w:szCs w:val="20"/>
-          <w:lang w:eastAsia="ru-RU"/>
-          <w14:ligatures w14:val="none"/>
-        </w:rPr>
-        <w:t>scanner.nextInt</w:t>
-      </w:r>
-      <w:proofErr w:type="spellEnd"/>
-      <w:r>
-        <w:rPr>
-          <w:rFonts w:ascii="Courier New" w:eastAsia="Times New Roman" w:hAnsi="Courier New" w:cs="Courier New"/>
-          <w:color w:val="BCBEC4"/>
-          <w:kern w:val="0"/>
-          <w:sz w:val="20"/>
-          <w:szCs w:val="20"/>
-          <w:lang w:eastAsia="ru-RU"/>
-          <w14:ligatures w14:val="none"/>
-        </w:rPr>
-        <w:t>();</w:t>
+        <w:t xml:space="preserve">            nums[i] = scanner.nextInt();</w:t>
       </w:r>
       <w:r>
         <w:rPr>
@@ -4946,7 +3925,6 @@
         <w:br/>
         <w:t xml:space="preserve">        </w:t>
       </w:r>
-      <w:proofErr w:type="spellStart"/>
       <w:r>
         <w:rPr>
           <w:rFonts w:ascii="Courier New" w:eastAsia="Times New Roman" w:hAnsi="Courier New" w:cs="Courier New"/>
@@ -4957,46 +3935,19 @@
           <w:lang w:eastAsia="ru-RU"/>
           <w14:ligatures w14:val="none"/>
         </w:rPr>
-        <w:t>int</w:t>
-      </w:r>
-      <w:proofErr w:type="spellEnd"/>
-      <w:r>
-        <w:rPr>
-          <w:rFonts w:ascii="Courier New" w:eastAsia="Times New Roman" w:hAnsi="Courier New" w:cs="Courier New"/>
-          <w:color w:val="CF8E6D"/>
-          <w:kern w:val="0"/>
-          <w:sz w:val="20"/>
-          <w:szCs w:val="20"/>
-          <w:lang w:eastAsia="ru-RU"/>
-          <w14:ligatures w14:val="none"/>
-        </w:rPr>
-        <w:t xml:space="preserve"> </w:t>
-      </w:r>
-      <w:proofErr w:type="spellStart"/>
-      <w:r>
-        <w:rPr>
-          <w:rFonts w:ascii="Courier New" w:eastAsia="Times New Roman" w:hAnsi="Courier New" w:cs="Courier New"/>
-          <w:color w:val="BCBEC4"/>
-          <w:kern w:val="0"/>
-          <w:sz w:val="20"/>
-          <w:szCs w:val="20"/>
-          <w:lang w:eastAsia="ru-RU"/>
-          <w14:ligatures w14:val="none"/>
-        </w:rPr>
-        <w:t>count</w:t>
-      </w:r>
-      <w:proofErr w:type="spellEnd"/>
-      <w:r>
-        <w:rPr>
-          <w:rFonts w:ascii="Courier New" w:eastAsia="Times New Roman" w:hAnsi="Courier New" w:cs="Courier New"/>
-          <w:color w:val="BCBEC4"/>
-          <w:kern w:val="0"/>
-          <w:sz w:val="20"/>
-          <w:szCs w:val="20"/>
-          <w:lang w:eastAsia="ru-RU"/>
-          <w14:ligatures w14:val="none"/>
-        </w:rPr>
-        <w:t xml:space="preserve"> = </w:t>
+        <w:t xml:space="preserve">int </w:t>
+      </w:r>
+      <w:r>
+        <w:rPr>
+          <w:rFonts w:ascii="Courier New" w:eastAsia="Times New Roman" w:hAnsi="Courier New" w:cs="Courier New"/>
+          <w:color w:val="BCBEC4"/>
+          <w:kern w:val="0"/>
+          <w:sz w:val="20"/>
+          <w:szCs w:val="20"/>
+          <w:lang w:eastAsia="ru-RU"/>
+          <w14:ligatures w14:val="none"/>
+        </w:rPr>
+        <w:t xml:space="preserve">count = </w:t>
       </w:r>
       <w:r>
         <w:rPr>
@@ -5035,7 +3986,6 @@
         <w:br/>
         <w:t xml:space="preserve">        </w:t>
       </w:r>
-      <w:proofErr w:type="spellStart"/>
       <w:r>
         <w:rPr>
           <w:rFonts w:ascii="Courier New" w:eastAsia="Times New Roman" w:hAnsi="Courier New" w:cs="Courier New"/>
@@ -5046,9 +3996,20 @@
           <w:lang w:eastAsia="ru-RU"/>
           <w14:ligatures w14:val="none"/>
         </w:rPr>
-        <w:t>for</w:t>
-      </w:r>
-      <w:proofErr w:type="spellEnd"/>
+        <w:t xml:space="preserve">for </w:t>
+      </w:r>
+      <w:r>
+        <w:rPr>
+          <w:rFonts w:ascii="Courier New" w:eastAsia="Times New Roman" w:hAnsi="Courier New" w:cs="Courier New"/>
+          <w:color w:val="BCBEC4"/>
+          <w:kern w:val="0"/>
+          <w:sz w:val="20"/>
+          <w:szCs w:val="20"/>
+          <w:lang w:eastAsia="ru-RU"/>
+          <w14:ligatures w14:val="none"/>
+        </w:rPr>
+        <w:t>(</w:t>
+      </w:r>
       <w:r>
         <w:rPr>
           <w:rFonts w:ascii="Courier New" w:eastAsia="Times New Roman" w:hAnsi="Courier New" w:cs="Courier New"/>
@@ -5059,45 +4020,7 @@
           <w:lang w:eastAsia="ru-RU"/>
           <w14:ligatures w14:val="none"/>
         </w:rPr>
-        <w:t xml:space="preserve"> </w:t>
-      </w:r>
-      <w:r>
-        <w:rPr>
-          <w:rFonts w:ascii="Courier New" w:eastAsia="Times New Roman" w:hAnsi="Courier New" w:cs="Courier New"/>
-          <w:color w:val="BCBEC4"/>
-          <w:kern w:val="0"/>
-          <w:sz w:val="20"/>
-          <w:szCs w:val="20"/>
-          <w:lang w:eastAsia="ru-RU"/>
-          <w14:ligatures w14:val="none"/>
-        </w:rPr>
-        <w:t>(</w:t>
-      </w:r>
-      <w:proofErr w:type="spellStart"/>
-      <w:r>
-        <w:rPr>
-          <w:rFonts w:ascii="Courier New" w:eastAsia="Times New Roman" w:hAnsi="Courier New" w:cs="Courier New"/>
-          <w:color w:val="CF8E6D"/>
-          <w:kern w:val="0"/>
-          <w:sz w:val="20"/>
-          <w:szCs w:val="20"/>
-          <w:lang w:eastAsia="ru-RU"/>
-          <w14:ligatures w14:val="none"/>
-        </w:rPr>
-        <w:t>int</w:t>
-      </w:r>
-      <w:proofErr w:type="spellEnd"/>
-      <w:r>
-        <w:rPr>
-          <w:rFonts w:ascii="Courier New" w:eastAsia="Times New Roman" w:hAnsi="Courier New" w:cs="Courier New"/>
-          <w:color w:val="CF8E6D"/>
-          <w:kern w:val="0"/>
-          <w:sz w:val="20"/>
-          <w:szCs w:val="20"/>
-          <w:lang w:eastAsia="ru-RU"/>
-          <w14:ligatures w14:val="none"/>
-        </w:rPr>
-        <w:t xml:space="preserve"> </w:t>
+        <w:t xml:space="preserve">int </w:t>
       </w:r>
       <w:r>
         <w:rPr>
@@ -5133,33 +4056,7 @@
           <w:lang w:eastAsia="ru-RU"/>
           <w14:ligatures w14:val="none"/>
         </w:rPr>
-        <w:t xml:space="preserve">; i &lt; </w:t>
-      </w:r>
-      <w:proofErr w:type="spellStart"/>
-      <w:r>
-        <w:rPr>
-          <w:rFonts w:ascii="Courier New" w:eastAsia="Times New Roman" w:hAnsi="Courier New" w:cs="Courier New"/>
-          <w:color w:val="BCBEC4"/>
-          <w:kern w:val="0"/>
-          <w:sz w:val="20"/>
-          <w:szCs w:val="20"/>
-          <w:lang w:eastAsia="ru-RU"/>
-          <w14:ligatures w14:val="none"/>
-        </w:rPr>
-        <w:t>lenmass</w:t>
-      </w:r>
-      <w:proofErr w:type="spellEnd"/>
-      <w:r>
-        <w:rPr>
-          <w:rFonts w:ascii="Courier New" w:eastAsia="Times New Roman" w:hAnsi="Courier New" w:cs="Courier New"/>
-          <w:color w:val="BCBEC4"/>
-          <w:kern w:val="0"/>
-          <w:sz w:val="20"/>
-          <w:szCs w:val="20"/>
-          <w:lang w:eastAsia="ru-RU"/>
-          <w14:ligatures w14:val="none"/>
-        </w:rPr>
-        <w:t>; i++){</w:t>
+        <w:t>; i &lt; lenmass; i++){</w:t>
       </w:r>
       <w:r>
         <w:rPr>
@@ -5174,7 +4071,6 @@
         <w:br/>
         <w:t xml:space="preserve">            </w:t>
       </w:r>
-      <w:proofErr w:type="spellStart"/>
       <w:r>
         <w:rPr>
           <w:rFonts w:ascii="Courier New" w:eastAsia="Times New Roman" w:hAnsi="Courier New" w:cs="Courier New"/>
@@ -5185,58 +4081,19 @@
           <w:lang w:eastAsia="ru-RU"/>
           <w14:ligatures w14:val="none"/>
         </w:rPr>
-        <w:t>if</w:t>
-      </w:r>
-      <w:proofErr w:type="spellEnd"/>
-      <w:r>
-        <w:rPr>
-          <w:rFonts w:ascii="Courier New" w:eastAsia="Times New Roman" w:hAnsi="Courier New" w:cs="Courier New"/>
-          <w:color w:val="CF8E6D"/>
-          <w:kern w:val="0"/>
-          <w:sz w:val="20"/>
-          <w:szCs w:val="20"/>
-          <w:lang w:eastAsia="ru-RU"/>
-          <w14:ligatures w14:val="none"/>
-        </w:rPr>
-        <w:t xml:space="preserve"> </w:t>
-      </w:r>
-      <w:r>
-        <w:rPr>
-          <w:rFonts w:ascii="Courier New" w:eastAsia="Times New Roman" w:hAnsi="Courier New" w:cs="Courier New"/>
-          <w:color w:val="BCBEC4"/>
-          <w:kern w:val="0"/>
-          <w:sz w:val="20"/>
-          <w:szCs w:val="20"/>
-          <w:lang w:eastAsia="ru-RU"/>
-          <w14:ligatures w14:val="none"/>
-        </w:rPr>
-        <w:t>(</w:t>
-      </w:r>
-      <w:proofErr w:type="spellStart"/>
-      <w:r>
-        <w:rPr>
-          <w:rFonts w:ascii="Courier New" w:eastAsia="Times New Roman" w:hAnsi="Courier New" w:cs="Courier New"/>
-          <w:color w:val="BCBEC4"/>
-          <w:kern w:val="0"/>
-          <w:sz w:val="20"/>
-          <w:szCs w:val="20"/>
-          <w:lang w:eastAsia="ru-RU"/>
-          <w14:ligatures w14:val="none"/>
-        </w:rPr>
-        <w:t>nums</w:t>
-      </w:r>
-      <w:proofErr w:type="spellEnd"/>
-      <w:r>
-        <w:rPr>
-          <w:rFonts w:ascii="Courier New" w:eastAsia="Times New Roman" w:hAnsi="Courier New" w:cs="Courier New"/>
-          <w:color w:val="BCBEC4"/>
-          <w:kern w:val="0"/>
-          <w:sz w:val="20"/>
-          <w:szCs w:val="20"/>
-          <w:lang w:eastAsia="ru-RU"/>
-          <w14:ligatures w14:val="none"/>
-        </w:rPr>
-        <w:t>[i]%</w:t>
+        <w:t xml:space="preserve">if </w:t>
+      </w:r>
+      <w:r>
+        <w:rPr>
+          <w:rFonts w:ascii="Courier New" w:eastAsia="Times New Roman" w:hAnsi="Courier New" w:cs="Courier New"/>
+          <w:color w:val="BCBEC4"/>
+          <w:kern w:val="0"/>
+          <w:sz w:val="20"/>
+          <w:szCs w:val="20"/>
+          <w:lang w:eastAsia="ru-RU"/>
+          <w14:ligatures w14:val="none"/>
+        </w:rPr>
+        <w:t>(nums[i]%</w:t>
       </w:r>
       <w:r>
         <w:rPr>
@@ -5728,7 +4585,20 @@
           <w:lang w:val="en-US" w:eastAsia="ru-RU"/>
           <w14:ligatures w14:val="none"/>
         </w:rPr>
-        <w:t>.println(</w:t>
+        <w:t>.println</w:t>
+      </w:r>
+      <w:bookmarkStart w:id="0" w:name="_Hlk180524104"/>
+      <w:r>
+        <w:rPr>
+          <w:rFonts w:ascii="Courier New" w:eastAsia="Times New Roman" w:hAnsi="Courier New" w:cs="Courier New"/>
+          <w:color w:val="BCBEC4"/>
+          <w:kern w:val="0"/>
+          <w:sz w:val="20"/>
+          <w:szCs w:val="20"/>
+          <w:lang w:val="en-US" w:eastAsia="ru-RU"/>
+          <w14:ligatures w14:val="none"/>
+        </w:rPr>
+        <w:t>(</w:t>
       </w:r>
       <w:r>
         <w:rPr>
@@ -5790,6 +4660,7 @@
         </w:rPr>
         <w:t>: "</w:t>
       </w:r>
+      <w:bookmarkEnd w:id="0"/>
       <w:r>
         <w:rPr>
           <w:rFonts w:ascii="Courier New" w:eastAsia="Times New Roman" w:hAnsi="Courier New" w:cs="Courier New"/>
@@ -6125,7 +4996,6 @@
         </w:rPr>
         <w:t xml:space="preserve">проходим по списку </w:t>
       </w:r>
-      <w:proofErr w:type="spellStart"/>
       <w:r>
         <w:rPr>
           <w:rFonts w:ascii="Times New Roman" w:hAnsi="Times New Roman" w:cs="Times New Roman"/>
@@ -6135,7 +5005,6 @@
         </w:rPr>
         <w:t>nums</w:t>
       </w:r>
-      <w:proofErr w:type="spellEnd"/>
       <w:r>
         <w:rPr>
           <w:rFonts w:ascii="Times New Roman" w:hAnsi="Times New Roman" w:cs="Times New Roman"/>
@@ -6168,7 +5037,6 @@
         </w:rPr>
         <w:t xml:space="preserve"> Вносим чётные элементы массива </w:t>
       </w:r>
-      <w:proofErr w:type="spellStart"/>
       <w:r>
         <w:rPr>
           <w:rFonts w:ascii="Times New Roman" w:hAnsi="Times New Roman" w:cs="Times New Roman"/>
@@ -6178,7 +5046,30 @@
         </w:rPr>
         <w:t>nums</w:t>
       </w:r>
-      <w:proofErr w:type="spellEnd"/>
+      <w:r>
+        <w:rPr>
+          <w:rFonts w:ascii="Times New Roman" w:hAnsi="Times New Roman" w:cs="Times New Roman"/>
+          <w:sz w:val="28"/>
+          <w:szCs w:val="28"/>
+        </w:rPr>
+        <w:t xml:space="preserve"> </w:t>
+      </w:r>
+      <w:r>
+        <w:rPr>
+          <w:rFonts w:ascii="Times New Roman" w:hAnsi="Times New Roman" w:cs="Times New Roman"/>
+          <w:sz w:val="28"/>
+          <w:szCs w:val="28"/>
+        </w:rPr>
+        <w:t>в массив</w:t>
+      </w:r>
+      <w:r>
+        <w:rPr>
+          <w:rFonts w:ascii="Times New Roman" w:hAnsi="Times New Roman" w:cs="Times New Roman"/>
+          <w:sz w:val="28"/>
+          <w:szCs w:val="28"/>
+        </w:rPr>
+        <w:t xml:space="preserve"> </w:t>
+      </w:r>
       <w:r>
         <w:rPr>
           <w:rFonts w:ascii="Times New Roman" w:hAnsi="Times New Roman" w:cs="Times New Roman"/>
@@ -6186,15 +5077,31 @@
           <w:szCs w:val="28"/>
           <w:lang w:val="en-US"/>
         </w:rPr>
-        <w:t xml:space="preserve"> </w:t>
-      </w:r>
-      <w:r>
-        <w:rPr>
-          <w:rFonts w:ascii="Times New Roman" w:hAnsi="Times New Roman" w:cs="Times New Roman"/>
-          <w:sz w:val="28"/>
-          <w:szCs w:val="28"/>
-        </w:rPr>
-        <w:t>в массив</w:t>
+        <w:t>nums</w:t>
+      </w:r>
+      <w:r>
+        <w:rPr>
+          <w:rFonts w:ascii="Times New Roman" w:hAnsi="Times New Roman" w:cs="Times New Roman"/>
+          <w:sz w:val="28"/>
+          <w:szCs w:val="28"/>
+        </w:rPr>
+        <w:t>2</w:t>
+      </w:r>
+      <w:r>
+        <w:rPr>
+          <w:rFonts w:ascii="Times New Roman" w:hAnsi="Times New Roman" w:cs="Times New Roman"/>
+          <w:sz w:val="28"/>
+          <w:szCs w:val="28"/>
+        </w:rPr>
+        <w:t>.</w:t>
+      </w:r>
+      <w:r>
+        <w:rPr>
+          <w:rFonts w:ascii="Times New Roman" w:hAnsi="Times New Roman" w:cs="Times New Roman"/>
+          <w:sz w:val="28"/>
+          <w:szCs w:val="28"/>
+        </w:rPr>
+        <w:t xml:space="preserve"> Выводим </w:t>
       </w:r>
       <w:r>
         <w:rPr>
@@ -6203,16 +5110,15 @@
           <w:szCs w:val="28"/>
           <w:lang w:val="en-US"/>
         </w:rPr>
-        <w:t xml:space="preserve"> nums2</w:t>
-      </w:r>
-      <w:r>
-        <w:rPr>
-          <w:rFonts w:ascii="Times New Roman" w:hAnsi="Times New Roman" w:cs="Times New Roman"/>
-          <w:sz w:val="28"/>
-          <w:szCs w:val="28"/>
-          <w:lang w:val="en-US"/>
-        </w:rPr>
-        <w:t>.</w:t>
+        <w:t xml:space="preserve">nums2 </w:t>
+      </w:r>
+      <w:r>
+        <w:rPr>
+          <w:rFonts w:ascii="Times New Roman" w:hAnsi="Times New Roman" w:cs="Times New Roman"/>
+          <w:sz w:val="28"/>
+          <w:szCs w:val="28"/>
+        </w:rPr>
+        <w:t>на экран.</w:t>
       </w:r>
     </w:p>
     <w:p>
@@ -6485,7 +5391,6 @@
         </w:rPr>
         <w:t>.</w:t>
       </w:r>
-      <w:proofErr w:type="spellStart"/>
       <w:r>
         <w:rPr>
           <w:rFonts w:ascii="Times New Roman" w:hAnsi="Times New Roman" w:cs="Times New Roman"/>
@@ -6495,7 +5400,6 @@
         </w:rPr>
         <w:t>toString</w:t>
       </w:r>
-      <w:proofErr w:type="spellEnd"/>
       <w:r>
         <w:rPr>
           <w:rFonts w:ascii="Times New Roman" w:hAnsi="Times New Roman" w:cs="Times New Roman"/>

</xml_diff>